<commit_message>
image and detail added
</commit_message>
<xml_diff>
--- a/Count Masters Game Design/Count Masters GameDesingDocument.docx
+++ b/Count Masters Game Design/Count Masters GameDesingDocument.docx
@@ -1,6 +1,6 @@
 
 <file path=word/document.xml><?xml version="1.0" encoding="utf-8"?>
-<w:document xmlns:wpc="http://schemas.microsoft.com/office/word/2010/wordprocessingCanvas" xmlns:cx="http://schemas.microsoft.com/office/drawing/2014/chartex" xmlns:cx1="http://schemas.microsoft.com/office/drawing/2015/9/8/chartex" xmlns:cx2="http://schemas.microsoft.com/office/drawing/2015/10/21/chartex" xmlns:cx3="http://schemas.microsoft.com/office/drawing/2016/5/9/chartex" xmlns:cx4="http://schemas.microsoft.com/office/drawing/2016/5/10/chartex" xmlns:cx5="http://schemas.microsoft.com/office/drawing/2016/5/11/chartex" xmlns:cx6="http://schemas.microsoft.com/office/drawing/2016/5/12/chartex" xmlns:cx7="http://schemas.microsoft.com/office/drawing/2016/5/13/chartex" xmlns:cx8="http://schemas.microsoft.com/office/drawing/2016/5/14/chartex" xmlns:mc="http://schemas.openxmlformats.org/markup-compatibility/2006" xmlns:aink="http://schemas.microsoft.com/office/drawing/2016/ink" xmlns:am3d="http://schemas.microsoft.com/office/drawing/2017/model3d" xmlns:o="urn:schemas-microsoft-com:office:office" xmlns:oel="http://schemas.microsoft.com/office/2019/extlst" xmlns:r="http://schemas.openxmlformats.org/officeDocument/2006/relationships" xmlns:m="http://schemas.openxmlformats.org/officeDocument/2006/math" xmlns:v="urn:schemas-microsoft-com:vml" xmlns:wp14="http://schemas.microsoft.com/office/word/2010/wordprocessingDrawing" xmlns:wp="http://schemas.openxmlformats.org/drawingml/2006/wordprocessingDrawing" xmlns:w10="urn:schemas-microsoft-com:office:word" xmlns:w="http://schemas.openxmlformats.org/wordprocessingml/2006/main" xmlns:w14="http://schemas.microsoft.com/office/word/2010/wordml" xmlns:w15="http://schemas.microsoft.com/office/word/2012/wordml" xmlns:w16cex="http://schemas.microsoft.com/office/word/2018/wordml/cex" xmlns:w16cid="http://schemas.microsoft.com/office/word/2016/wordml/cid" xmlns:w16="http://schemas.microsoft.com/office/word/2018/wordml" xmlns:w16sdtdh="http://schemas.microsoft.com/office/word/2020/wordml/sdtdatahash" xmlns:w16se="http://schemas.microsoft.com/office/word/2015/wordml/symex" xmlns:wpg="http://schemas.microsoft.com/office/word/2010/wordprocessingGroup" xmlns:wpi="http://schemas.microsoft.com/office/word/2010/wordprocessingInk" xmlns:wne="http://schemas.microsoft.com/office/word/2006/wordml" xmlns:wps="http://schemas.microsoft.com/office/word/2010/wordprocessingShape" mc:Ignorable="w14 w15 w16se w16cid w16 w16cex w16sdtdh wp14">
+<w:document xmlns:wpc="http://schemas.microsoft.com/office/word/2010/wordprocessingCanvas" xmlns:cx="http://schemas.microsoft.com/office/drawing/2014/chartex" xmlns:cx1="http://schemas.microsoft.com/office/drawing/2015/9/8/chartex" xmlns:cx2="http://schemas.microsoft.com/office/drawing/2015/10/21/chartex" xmlns:cx3="http://schemas.microsoft.com/office/drawing/2016/5/9/chartex" xmlns:cx4="http://schemas.microsoft.com/office/drawing/2016/5/10/chartex" xmlns:cx5="http://schemas.microsoft.com/office/drawing/2016/5/11/chartex" xmlns:cx6="http://schemas.microsoft.com/office/drawing/2016/5/12/chartex" xmlns:cx7="http://schemas.microsoft.com/office/drawing/2016/5/13/chartex" xmlns:cx8="http://schemas.microsoft.com/office/drawing/2016/5/14/chartex" xmlns:mc="http://schemas.openxmlformats.org/markup-compatibility/2006" xmlns:aink="http://schemas.microsoft.com/office/drawing/2016/ink" xmlns:am3d="http://schemas.microsoft.com/office/drawing/2017/model3d" xmlns:o="urn:schemas-microsoft-com:office:office" xmlns:r="http://schemas.openxmlformats.org/officeDocument/2006/relationships" xmlns:m="http://schemas.openxmlformats.org/officeDocument/2006/math" xmlns:v="urn:schemas-microsoft-com:vml" xmlns:wp14="http://schemas.microsoft.com/office/word/2010/wordprocessingDrawing" xmlns:wp="http://schemas.openxmlformats.org/drawingml/2006/wordprocessingDrawing" xmlns:w10="urn:schemas-microsoft-com:office:word" xmlns:w="http://schemas.openxmlformats.org/wordprocessingml/2006/main" xmlns:w14="http://schemas.microsoft.com/office/word/2010/wordml" xmlns:w15="http://schemas.microsoft.com/office/word/2012/wordml" xmlns:w16cex="http://schemas.microsoft.com/office/word/2018/wordml/cex" xmlns:w16cid="http://schemas.microsoft.com/office/word/2016/wordml/cid" xmlns:w16="http://schemas.microsoft.com/office/word/2018/wordml" xmlns:w16sdtdh="http://schemas.microsoft.com/office/word/2020/wordml/sdtdatahash" xmlns:w16se="http://schemas.microsoft.com/office/word/2015/wordml/symex" xmlns:wpg="http://schemas.microsoft.com/office/word/2010/wordprocessingGroup" xmlns:wpi="http://schemas.microsoft.com/office/word/2010/wordprocessingInk" xmlns:wne="http://schemas.microsoft.com/office/word/2006/wordml" xmlns:wps="http://schemas.microsoft.com/office/word/2010/wordprocessingShape" mc:Ignorable="w14 w15 w16se w16cid w16 w16cex w16sdtdh wp14">
   <w:body>
     <w:p>
       <w:pPr>
@@ -80,7 +80,23 @@
           <w:sz w:val="32"/>
           <w:szCs w:val="32"/>
         </w:rPr>
-        <w:t>Bir karakterle başlanacak, matematik işlemi yapılan kapılardan (örn. +20 kapısı, x3 kapısı, -30 kapısı) geçerek kalabalık bir grup oluşturmaya çalışılacak.</w:t>
+        <w:t>Bir karakterle başlanacak, matematik işlemi yapılan kapılardan (</w:t>
+      </w:r>
+      <w:proofErr w:type="spellStart"/>
+      <w:r>
+        <w:rPr>
+          <w:sz w:val="32"/>
+          <w:szCs w:val="32"/>
+        </w:rPr>
+        <w:t>örn</w:t>
+      </w:r>
+      <w:proofErr w:type="spellEnd"/>
+      <w:r>
+        <w:rPr>
+          <w:sz w:val="32"/>
+          <w:szCs w:val="32"/>
+        </w:rPr>
+        <w:t>. +20 kapısı, x3 kapısı, -30 kapısı) geçerek kalabalık bir grup oluşturmaya çalışılacak.</w:t>
       </w:r>
     </w:p>
     <w:p>
@@ -168,17 +184,44 @@
           <w:sz w:val="32"/>
           <w:szCs w:val="32"/>
         </w:rPr>
-        <w:t xml:space="preserve">2 çeşit level türü olacak, </w:t>
-      </w:r>
-      <w:r>
-        <w:rPr>
-          <w:b/>
-          <w:bCs/>
-          <w:sz w:val="32"/>
-          <w:szCs w:val="32"/>
-        </w:rPr>
-        <w:t>normal level</w:t>
-      </w:r>
+        <w:t xml:space="preserve">2 çeşit </w:t>
+      </w:r>
+      <w:proofErr w:type="spellStart"/>
+      <w:r>
+        <w:rPr>
+          <w:sz w:val="32"/>
+          <w:szCs w:val="32"/>
+        </w:rPr>
+        <w:t>level</w:t>
+      </w:r>
+      <w:proofErr w:type="spellEnd"/>
+      <w:r>
+        <w:rPr>
+          <w:sz w:val="32"/>
+          <w:szCs w:val="32"/>
+        </w:rPr>
+        <w:t xml:space="preserve"> türü olacak, </w:t>
+      </w:r>
+      <w:r>
+        <w:rPr>
+          <w:b/>
+          <w:bCs/>
+          <w:sz w:val="32"/>
+          <w:szCs w:val="32"/>
+        </w:rPr>
+        <w:t xml:space="preserve">normal </w:t>
+      </w:r>
+      <w:proofErr w:type="spellStart"/>
+      <w:r>
+        <w:rPr>
+          <w:b/>
+          <w:bCs/>
+          <w:sz w:val="32"/>
+          <w:szCs w:val="32"/>
+        </w:rPr>
+        <w:t>level</w:t>
+      </w:r>
+      <w:proofErr w:type="spellEnd"/>
       <w:r>
         <w:rPr>
           <w:sz w:val="32"/>
@@ -186,15 +229,37 @@
         </w:rPr>
         <w:t xml:space="preserve"> ve </w:t>
       </w:r>
-      <w:r>
-        <w:rPr>
-          <w:b/>
-          <w:bCs/>
-          <w:sz w:val="32"/>
-          <w:szCs w:val="32"/>
-        </w:rPr>
-        <w:t>boss leveli</w:t>
-      </w:r>
+      <w:proofErr w:type="spellStart"/>
+      <w:r>
+        <w:rPr>
+          <w:b/>
+          <w:bCs/>
+          <w:sz w:val="32"/>
+          <w:szCs w:val="32"/>
+        </w:rPr>
+        <w:t>boss</w:t>
+      </w:r>
+      <w:proofErr w:type="spellEnd"/>
+      <w:r>
+        <w:rPr>
+          <w:b/>
+          <w:bCs/>
+          <w:sz w:val="32"/>
+          <w:szCs w:val="32"/>
+        </w:rPr>
+        <w:t xml:space="preserve"> </w:t>
+      </w:r>
+      <w:proofErr w:type="spellStart"/>
+      <w:r>
+        <w:rPr>
+          <w:b/>
+          <w:bCs/>
+          <w:sz w:val="32"/>
+          <w:szCs w:val="32"/>
+        </w:rPr>
+        <w:t>leveli</w:t>
+      </w:r>
+      <w:proofErr w:type="spellEnd"/>
     </w:p>
     <w:p>
       <w:pPr>
@@ -242,7 +307,51 @@
           <w:sz w:val="32"/>
           <w:szCs w:val="32"/>
         </w:rPr>
-        <w:t>Normal levelde bitiş çizgisine ulaşıldığında, karakterler platform sonundaki merdivende birbirinin üstüne çıkarak bir piramit oluşturacak. Merdivenin en üstüne ulaşılırsa koşarak ödül sandığı açılacak.</w:t>
+        <w:t xml:space="preserve">Normal </w:t>
+      </w:r>
+      <w:proofErr w:type="spellStart"/>
+      <w:r>
+        <w:rPr>
+          <w:sz w:val="32"/>
+          <w:szCs w:val="32"/>
+        </w:rPr>
+        <w:t>levelde</w:t>
+      </w:r>
+      <w:proofErr w:type="spellEnd"/>
+      <w:r>
+        <w:rPr>
+          <w:sz w:val="32"/>
+          <w:szCs w:val="32"/>
+        </w:rPr>
+        <w:t xml:space="preserve"> bitiş çizgisine ulaşıldığında, karakterler platform sonundaki merdivende birbirinin üstüne çıkarak bir piramit oluşturacak. Merdivenin en üstüne ulaşılırsa </w:t>
+      </w:r>
+      <w:r>
+        <w:rPr>
+          <w:sz w:val="32"/>
+          <w:szCs w:val="32"/>
+        </w:rPr>
+        <w:t xml:space="preserve">kısa bir mesafe </w:t>
+      </w:r>
+      <w:r>
+        <w:rPr>
+          <w:sz w:val="32"/>
+          <w:szCs w:val="32"/>
+        </w:rPr>
+        <w:t>koş</w:t>
+      </w:r>
+      <w:r>
+        <w:rPr>
+          <w:sz w:val="32"/>
+          <w:szCs w:val="32"/>
+        </w:rPr>
+        <w:t>ul</w:t>
+      </w:r>
+      <w:r>
+        <w:rPr>
+          <w:sz w:val="32"/>
+          <w:szCs w:val="32"/>
+        </w:rPr>
+        <w:t>arak ödül sandığı açılacak.</w:t>
       </w:r>
       <w:r>
         <w:rPr>
@@ -256,7 +365,23 @@
           <w:sz w:val="32"/>
           <w:szCs w:val="32"/>
         </w:rPr>
-        <w:t>En üste ulaşılmazsa piramitin yüksekliğine bağlı puan verilecek.</w:t>
+        <w:t xml:space="preserve">En üste ulaşılmazsa </w:t>
+      </w:r>
+      <w:proofErr w:type="spellStart"/>
+      <w:r>
+        <w:rPr>
+          <w:sz w:val="32"/>
+          <w:szCs w:val="32"/>
+        </w:rPr>
+        <w:t>piramitin</w:t>
+      </w:r>
+      <w:proofErr w:type="spellEnd"/>
+      <w:r>
+        <w:rPr>
+          <w:sz w:val="32"/>
+          <w:szCs w:val="32"/>
+        </w:rPr>
+        <w:t xml:space="preserve"> yüksekliğine bağlı puan verilecek.</w:t>
       </w:r>
     </w:p>
     <w:p>
@@ -279,37 +404,26 @@
           <w:szCs w:val="32"/>
         </w:rPr>
       </w:pPr>
-      <w:r>
-        <w:rPr>
-          <w:b/>
-          <w:bCs/>
-          <w:color w:val="4472C4" w:themeColor="accent1"/>
-          <w:sz w:val="32"/>
-          <w:szCs w:val="32"/>
-        </w:rPr>
-        <w:t>Boss Level işleyişi ve amacı:</w:t>
-      </w:r>
     </w:p>
     <w:p>
       <w:pPr>
         <w:pStyle w:val="ListeParagraf"/>
         <w:rPr>
-          <w:sz w:val="32"/>
-          <w:szCs w:val="32"/>
-        </w:rPr>
-      </w:pPr>
-      <w:r>
-        <w:rPr>
-          <w:sz w:val="32"/>
-          <w:szCs w:val="32"/>
-        </w:rPr>
-        <w:t>Boss levelinde bitiş çizgisine ulaştığımızda oyun duracak ve bonus ekranı açılacak. Bir ibre, +20,40 ve 80 arkaplanında sağa sola gidecek, oyuncu dokunduğunda durup seçecek. Seçtiği miktar kadar karakter eklenecek.</w:t>
-      </w:r>
+          <w:b/>
+          <w:bCs/>
+          <w:color w:val="4472C4" w:themeColor="accent1"/>
+          <w:sz w:val="32"/>
+          <w:szCs w:val="32"/>
+        </w:rPr>
+      </w:pPr>
     </w:p>
     <w:p>
       <w:pPr>
         <w:pStyle w:val="ListeParagraf"/>
         <w:rPr>
+          <w:b/>
+          <w:bCs/>
+          <w:color w:val="4472C4" w:themeColor="accent1"/>
           <w:sz w:val="32"/>
           <w:szCs w:val="32"/>
         </w:rPr>
@@ -319,16 +433,266 @@
       <w:pPr>
         <w:pStyle w:val="ListeParagraf"/>
         <w:rPr>
-          <w:sz w:val="32"/>
-          <w:szCs w:val="32"/>
-        </w:rPr>
-      </w:pPr>
-      <w:r>
-        <w:rPr>
-          <w:sz w:val="32"/>
-          <w:szCs w:val="32"/>
-        </w:rPr>
-        <w:t>Daha sonra boss’un karşısına gelinecek,</w:t>
+          <w:b/>
+          <w:bCs/>
+          <w:color w:val="4472C4" w:themeColor="accent1"/>
+          <w:sz w:val="32"/>
+          <w:szCs w:val="32"/>
+        </w:rPr>
+      </w:pPr>
+    </w:p>
+    <w:p>
+      <w:pPr>
+        <w:pStyle w:val="ListeParagraf"/>
+        <w:rPr>
+          <w:b/>
+          <w:bCs/>
+          <w:color w:val="4472C4" w:themeColor="accent1"/>
+          <w:sz w:val="32"/>
+          <w:szCs w:val="32"/>
+        </w:rPr>
+      </w:pPr>
+    </w:p>
+    <w:p>
+      <w:pPr>
+        <w:pStyle w:val="ListeParagraf"/>
+        <w:rPr>
+          <w:b/>
+          <w:bCs/>
+          <w:color w:val="4472C4" w:themeColor="accent1"/>
+          <w:sz w:val="32"/>
+          <w:szCs w:val="32"/>
+        </w:rPr>
+      </w:pPr>
+    </w:p>
+    <w:p>
+      <w:pPr>
+        <w:pStyle w:val="ListeParagraf"/>
+        <w:rPr>
+          <w:b/>
+          <w:bCs/>
+          <w:color w:val="4472C4" w:themeColor="accent1"/>
+          <w:sz w:val="32"/>
+          <w:szCs w:val="32"/>
+        </w:rPr>
+      </w:pPr>
+    </w:p>
+    <w:p>
+      <w:pPr>
+        <w:pStyle w:val="ListeParagraf"/>
+        <w:rPr>
+          <w:b/>
+          <w:bCs/>
+          <w:color w:val="4472C4" w:themeColor="accent1"/>
+          <w:sz w:val="32"/>
+          <w:szCs w:val="32"/>
+        </w:rPr>
+      </w:pPr>
+    </w:p>
+    <w:p>
+      <w:pPr>
+        <w:pStyle w:val="ListeParagraf"/>
+        <w:rPr>
+          <w:b/>
+          <w:bCs/>
+          <w:color w:val="4472C4" w:themeColor="accent1"/>
+          <w:sz w:val="32"/>
+          <w:szCs w:val="32"/>
+        </w:rPr>
+      </w:pPr>
+    </w:p>
+    <w:p>
+      <w:pPr>
+        <w:pStyle w:val="ListeParagraf"/>
+        <w:rPr>
+          <w:b/>
+          <w:bCs/>
+          <w:color w:val="4472C4" w:themeColor="accent1"/>
+          <w:sz w:val="32"/>
+          <w:szCs w:val="32"/>
+        </w:rPr>
+      </w:pPr>
+    </w:p>
+    <w:p>
+      <w:pPr>
+        <w:pStyle w:val="ListeParagraf"/>
+        <w:rPr>
+          <w:b/>
+          <w:bCs/>
+          <w:color w:val="4472C4" w:themeColor="accent1"/>
+          <w:sz w:val="32"/>
+          <w:szCs w:val="32"/>
+        </w:rPr>
+      </w:pPr>
+    </w:p>
+    <w:p>
+      <w:pPr>
+        <w:pStyle w:val="ListeParagraf"/>
+        <w:rPr>
+          <w:b/>
+          <w:bCs/>
+          <w:color w:val="4472C4" w:themeColor="accent1"/>
+          <w:sz w:val="32"/>
+          <w:szCs w:val="32"/>
+        </w:rPr>
+      </w:pPr>
+      <w:proofErr w:type="spellStart"/>
+      <w:r>
+        <w:rPr>
+          <w:b/>
+          <w:bCs/>
+          <w:color w:val="4472C4" w:themeColor="accent1"/>
+          <w:sz w:val="32"/>
+          <w:szCs w:val="32"/>
+        </w:rPr>
+        <w:lastRenderedPageBreak/>
+        <w:t>Boss</w:t>
+      </w:r>
+      <w:proofErr w:type="spellEnd"/>
+      <w:r>
+        <w:rPr>
+          <w:b/>
+          <w:bCs/>
+          <w:color w:val="4472C4" w:themeColor="accent1"/>
+          <w:sz w:val="32"/>
+          <w:szCs w:val="32"/>
+        </w:rPr>
+        <w:t xml:space="preserve"> Level işleyişi ve amacı:</w:t>
+      </w:r>
+    </w:p>
+    <w:p>
+      <w:pPr>
+        <w:pStyle w:val="ListeParagraf"/>
+        <w:rPr>
+          <w:sz w:val="32"/>
+          <w:szCs w:val="32"/>
+        </w:rPr>
+      </w:pPr>
+      <w:proofErr w:type="spellStart"/>
+      <w:r>
+        <w:rPr>
+          <w:sz w:val="32"/>
+          <w:szCs w:val="32"/>
+        </w:rPr>
+        <w:t>Boss</w:t>
+      </w:r>
+      <w:proofErr w:type="spellEnd"/>
+      <w:r>
+        <w:rPr>
+          <w:sz w:val="32"/>
+          <w:szCs w:val="32"/>
+        </w:rPr>
+        <w:t xml:space="preserve"> </w:t>
+      </w:r>
+      <w:proofErr w:type="spellStart"/>
+      <w:r>
+        <w:rPr>
+          <w:sz w:val="32"/>
+          <w:szCs w:val="32"/>
+        </w:rPr>
+        <w:t>levelinde</w:t>
+      </w:r>
+      <w:proofErr w:type="spellEnd"/>
+      <w:r>
+        <w:rPr>
+          <w:sz w:val="32"/>
+          <w:szCs w:val="32"/>
+        </w:rPr>
+        <w:t xml:space="preserve"> bitiş çizgisine ulaştığımızda oyun duracak ve </w:t>
+      </w:r>
+      <w:r>
+        <w:rPr>
+          <w:sz w:val="32"/>
+          <w:szCs w:val="32"/>
+        </w:rPr>
+        <w:t xml:space="preserve">küçük bir </w:t>
+      </w:r>
+      <w:proofErr w:type="spellStart"/>
+      <w:r>
+        <w:rPr>
+          <w:sz w:val="32"/>
+          <w:szCs w:val="32"/>
+        </w:rPr>
+        <w:t>bonus</w:t>
+      </w:r>
+      <w:proofErr w:type="spellEnd"/>
+      <w:r>
+        <w:rPr>
+          <w:sz w:val="32"/>
+          <w:szCs w:val="32"/>
+        </w:rPr>
+        <w:t xml:space="preserve"> ekranı açılacak</w:t>
+      </w:r>
+      <w:r>
+        <w:rPr>
+          <w:sz w:val="32"/>
+          <w:szCs w:val="32"/>
+        </w:rPr>
+        <w:t xml:space="preserve"> arka plan hafif kararacak</w:t>
+      </w:r>
+      <w:r>
+        <w:rPr>
+          <w:sz w:val="32"/>
+          <w:szCs w:val="32"/>
+        </w:rPr>
+        <w:t xml:space="preserve">. Bir ibre, +20,40 ve 80 </w:t>
+      </w:r>
+      <w:proofErr w:type="spellStart"/>
+      <w:r>
+        <w:rPr>
+          <w:sz w:val="32"/>
+          <w:szCs w:val="32"/>
+        </w:rPr>
+        <w:t>arkaplanında</w:t>
+      </w:r>
+      <w:proofErr w:type="spellEnd"/>
+      <w:r>
+        <w:rPr>
+          <w:sz w:val="32"/>
+          <w:szCs w:val="32"/>
+        </w:rPr>
+        <w:t xml:space="preserve"> sağa sola gidecek, oyuncu dokunduğunda durup seçecek. Seçtiği miktar kadar karakter eklenecek.</w:t>
+      </w:r>
+    </w:p>
+    <w:p>
+      <w:pPr>
+        <w:pStyle w:val="ListeParagraf"/>
+        <w:rPr>
+          <w:sz w:val="32"/>
+          <w:szCs w:val="32"/>
+        </w:rPr>
+      </w:pPr>
+    </w:p>
+    <w:p>
+      <w:pPr>
+        <w:pStyle w:val="ListeParagraf"/>
+        <w:rPr>
+          <w:sz w:val="32"/>
+          <w:szCs w:val="32"/>
+        </w:rPr>
+      </w:pPr>
+      <w:r>
+        <w:rPr>
+          <w:sz w:val="32"/>
+          <w:szCs w:val="32"/>
+        </w:rPr>
+        <w:t xml:space="preserve">Daha sonra </w:t>
+      </w:r>
+      <w:proofErr w:type="spellStart"/>
+      <w:r>
+        <w:rPr>
+          <w:sz w:val="32"/>
+          <w:szCs w:val="32"/>
+        </w:rPr>
+        <w:t>boss’un</w:t>
+      </w:r>
+      <w:proofErr w:type="spellEnd"/>
+      <w:r>
+        <w:rPr>
+          <w:sz w:val="32"/>
+          <w:szCs w:val="32"/>
+        </w:rPr>
+        <w:t xml:space="preserve"> karşısına gelinecek,</w:t>
       </w:r>
       <w:r>
         <w:rPr>
@@ -344,6 +708,7 @@
         </w:rPr>
         <w:t xml:space="preserve"> </w:t>
       </w:r>
+      <w:proofErr w:type="spellStart"/>
       <w:r>
         <w:rPr>
           <w:sz w:val="32"/>
@@ -356,7 +721,47 @@
           <w:sz w:val="32"/>
           <w:szCs w:val="32"/>
         </w:rPr>
-        <w:t>oss’a en yakın olan karakterler hasar vuracak. Boss belli bir sürede elindeki silahı sallayacak ve değdiği karakterleri yok edecek. Boss çok çabuk ölmeyecek.</w:t>
+        <w:t>oss’a</w:t>
+      </w:r>
+      <w:proofErr w:type="spellEnd"/>
+      <w:r>
+        <w:rPr>
+          <w:sz w:val="32"/>
+          <w:szCs w:val="32"/>
+        </w:rPr>
+        <w:t xml:space="preserve"> en yakın olan karakterler hasar vuracak. </w:t>
+      </w:r>
+      <w:proofErr w:type="spellStart"/>
+      <w:r>
+        <w:rPr>
+          <w:sz w:val="32"/>
+          <w:szCs w:val="32"/>
+        </w:rPr>
+        <w:t>Boss</w:t>
+      </w:r>
+      <w:proofErr w:type="spellEnd"/>
+      <w:r>
+        <w:rPr>
+          <w:sz w:val="32"/>
+          <w:szCs w:val="32"/>
+        </w:rPr>
+        <w:t xml:space="preserve"> belli bir sürede elindeki silahı sallayacak ve değdiği karakterleri yok edecek. </w:t>
+      </w:r>
+      <w:proofErr w:type="spellStart"/>
+      <w:r>
+        <w:rPr>
+          <w:sz w:val="32"/>
+          <w:szCs w:val="32"/>
+        </w:rPr>
+        <w:t>Boss</w:t>
+      </w:r>
+      <w:proofErr w:type="spellEnd"/>
+      <w:r>
+        <w:rPr>
+          <w:sz w:val="32"/>
+          <w:szCs w:val="32"/>
+        </w:rPr>
+        <w:t xml:space="preserve"> çok çabuk ölmeyecek.</w:t>
       </w:r>
       <w:r>
         <w:rPr>
@@ -377,19 +782,11 @@
       </w:pPr>
       <w:r>
         <w:rPr>
-          <w:sz w:val="32"/>
-          <w:szCs w:val="32"/>
-        </w:rPr>
-        <w:br w:type="page"/>
-      </w:r>
-      <w:r>
-        <w:rPr>
           <w:b/>
           <w:bCs/>
           <w:sz w:val="36"/>
           <w:szCs w:val="36"/>
         </w:rPr>
-        <w:lastRenderedPageBreak/>
         <w:t>Düşmanlar ve Engeller</w:t>
       </w:r>
     </w:p>
@@ -452,8 +849,17 @@
           <w:sz w:val="32"/>
           <w:szCs w:val="32"/>
         </w:rPr>
-        <w:t xml:space="preserve"> ve boss</w:t>
-      </w:r>
+        <w:t xml:space="preserve"> ve </w:t>
+      </w:r>
+      <w:proofErr w:type="spellStart"/>
+      <w:r>
+        <w:rPr>
+          <w:sz w:val="32"/>
+          <w:szCs w:val="32"/>
+        </w:rPr>
+        <w:t>boss</w:t>
+      </w:r>
+      <w:proofErr w:type="spellEnd"/>
       <w:r>
         <w:rPr>
           <w:sz w:val="32"/>
@@ -562,6 +968,7 @@
           <w:sz w:val="32"/>
           <w:szCs w:val="32"/>
         </w:rPr>
+        <w:lastRenderedPageBreak/>
         <w:t>Kuledeki okçular</w:t>
       </w:r>
       <w:r>
@@ -569,24 +976,41 @@
           <w:sz w:val="32"/>
           <w:szCs w:val="32"/>
         </w:rPr>
-        <w:t xml:space="preserve"> yine uzak mesafeden ok atacaklar. Karakter kulenin alanına girdiğinde okçular ok atmayı bırakacak. Kuleye dokunan karakter yok olup kulenin canını götürecek(örn. 60).</w:t>
-      </w:r>
-    </w:p>
-    <w:p>
-      <w:pPr>
-        <w:rPr>
-          <w:sz w:val="32"/>
-          <w:szCs w:val="32"/>
-        </w:rPr>
-      </w:pPr>
-    </w:p>
-    <w:p>
-      <w:pPr>
-        <w:rPr>
-          <w:sz w:val="32"/>
-          <w:szCs w:val="32"/>
-        </w:rPr>
-      </w:pPr>
+        <w:t xml:space="preserve"> yine uzak mesafeden ok atacaklar. Karakter kulenin alanına girdiğinde okçular ok atmayı bırakacak. Kuleye dokunan karakter yok olup kulenin canını götürecek(</w:t>
+      </w:r>
+      <w:proofErr w:type="spellStart"/>
+      <w:r>
+        <w:rPr>
+          <w:sz w:val="32"/>
+          <w:szCs w:val="32"/>
+        </w:rPr>
+        <w:t>örn</w:t>
+      </w:r>
+      <w:proofErr w:type="spellEnd"/>
+      <w:r>
+        <w:rPr>
+          <w:sz w:val="32"/>
+          <w:szCs w:val="32"/>
+        </w:rPr>
+        <w:t>. 60).</w:t>
+      </w:r>
+    </w:p>
+    <w:p>
+      <w:pPr>
+        <w:rPr>
+          <w:sz w:val="32"/>
+          <w:szCs w:val="32"/>
+        </w:rPr>
+      </w:pPr>
+    </w:p>
+    <w:p>
+      <w:pPr>
+        <w:rPr>
+          <w:sz w:val="32"/>
+          <w:szCs w:val="32"/>
+        </w:rPr>
+      </w:pPr>
+      <w:proofErr w:type="spellStart"/>
       <w:r>
         <w:rPr>
           <w:i/>
@@ -596,34 +1020,92 @@
         </w:rPr>
         <w:t>Boss</w:t>
       </w:r>
-      <w:r>
-        <w:rPr>
-          <w:sz w:val="32"/>
-          <w:szCs w:val="32"/>
-        </w:rPr>
-        <w:t xml:space="preserve"> büyük bir karakter olacak ve elinde bir silah tutacak. O silahı sallayacak ve silahın çarptığı karakterler yok olacak. Boss’un daha fazla canı olacak</w:t>
-      </w:r>
-      <w:r>
-        <w:rPr>
-          <w:sz w:val="32"/>
-          <w:szCs w:val="32"/>
-        </w:rPr>
-        <w:t>. Karakterler boss’un arkasına geçmeden etrafında toplanacak. Yeterince karakter çarpıp canını düşürdüğünde boss yere düşecek.</w:t>
-      </w:r>
-    </w:p>
-    <w:p>
-      <w:pPr>
-        <w:rPr>
-          <w:sz w:val="32"/>
-          <w:szCs w:val="32"/>
-        </w:rPr>
-      </w:pPr>
-      <w:r>
-        <w:rPr>
-          <w:sz w:val="32"/>
-          <w:szCs w:val="32"/>
-        </w:rPr>
-        <w:t>Boss’un üstünde sayı değil yeşilin altına kırmızı</w:t>
+      <w:proofErr w:type="spellEnd"/>
+      <w:r>
+        <w:rPr>
+          <w:sz w:val="32"/>
+          <w:szCs w:val="32"/>
+        </w:rPr>
+        <w:t xml:space="preserve"> büyük bir karakter olacak ve elinde bir silah tutacak. O silahı sallayacak ve silahın çarptığı karakterler yok olacak. </w:t>
+      </w:r>
+      <w:proofErr w:type="spellStart"/>
+      <w:r>
+        <w:rPr>
+          <w:sz w:val="32"/>
+          <w:szCs w:val="32"/>
+        </w:rPr>
+        <w:t>Boss’un</w:t>
+      </w:r>
+      <w:proofErr w:type="spellEnd"/>
+      <w:r>
+        <w:rPr>
+          <w:sz w:val="32"/>
+          <w:szCs w:val="32"/>
+        </w:rPr>
+        <w:t xml:space="preserve"> daha fazla canı olacak</w:t>
+      </w:r>
+      <w:r>
+        <w:rPr>
+          <w:sz w:val="32"/>
+          <w:szCs w:val="32"/>
+        </w:rPr>
+        <w:t xml:space="preserve">. Karakterler </w:t>
+      </w:r>
+      <w:proofErr w:type="spellStart"/>
+      <w:r>
+        <w:rPr>
+          <w:sz w:val="32"/>
+          <w:szCs w:val="32"/>
+        </w:rPr>
+        <w:t>boss’un</w:t>
+      </w:r>
+      <w:proofErr w:type="spellEnd"/>
+      <w:r>
+        <w:rPr>
+          <w:sz w:val="32"/>
+          <w:szCs w:val="32"/>
+        </w:rPr>
+        <w:t xml:space="preserve"> arkasına geçmeden etrafında toplanacak. Yeterince karakter çarpıp canını düşürdüğünde </w:t>
+      </w:r>
+      <w:proofErr w:type="spellStart"/>
+      <w:r>
+        <w:rPr>
+          <w:sz w:val="32"/>
+          <w:szCs w:val="32"/>
+        </w:rPr>
+        <w:t>boss</w:t>
+      </w:r>
+      <w:proofErr w:type="spellEnd"/>
+      <w:r>
+        <w:rPr>
+          <w:sz w:val="32"/>
+          <w:szCs w:val="32"/>
+        </w:rPr>
+        <w:t xml:space="preserve"> yere düşecek.</w:t>
+      </w:r>
+    </w:p>
+    <w:p>
+      <w:pPr>
+        <w:rPr>
+          <w:sz w:val="32"/>
+          <w:szCs w:val="32"/>
+        </w:rPr>
+      </w:pPr>
+      <w:proofErr w:type="spellStart"/>
+      <w:r>
+        <w:rPr>
+          <w:sz w:val="32"/>
+          <w:szCs w:val="32"/>
+        </w:rPr>
+        <w:t>Boss’un</w:t>
+      </w:r>
+      <w:proofErr w:type="spellEnd"/>
+      <w:r>
+        <w:rPr>
+          <w:sz w:val="32"/>
+          <w:szCs w:val="32"/>
+        </w:rPr>
+        <w:t xml:space="preserve"> üstünde sayı değil yeşilin altına kırmızı</w:t>
       </w:r>
       <w:r>
         <w:rPr>
@@ -637,7 +1119,23 @@
           <w:sz w:val="32"/>
           <w:szCs w:val="32"/>
         </w:rPr>
-        <w:t xml:space="preserve"> health bar olacak. </w:t>
+        <w:t xml:space="preserve"> </w:t>
+      </w:r>
+      <w:proofErr w:type="spellStart"/>
+      <w:r>
+        <w:rPr>
+          <w:sz w:val="32"/>
+          <w:szCs w:val="32"/>
+        </w:rPr>
+        <w:t>health</w:t>
+      </w:r>
+      <w:proofErr w:type="spellEnd"/>
+      <w:r>
+        <w:rPr>
+          <w:sz w:val="32"/>
+          <w:szCs w:val="32"/>
+        </w:rPr>
+        <w:t xml:space="preserve"> bar olacak. </w:t>
       </w:r>
     </w:p>
     <w:p>
@@ -656,7 +1154,6 @@
           <w:sz w:val="40"/>
           <w:szCs w:val="40"/>
         </w:rPr>
-        <w:lastRenderedPageBreak/>
         <w:t>Oyun Aşamaları</w:t>
       </w:r>
     </w:p>
@@ -705,36 +1202,74 @@
           <w:sz w:val="32"/>
           <w:szCs w:val="32"/>
         </w:rPr>
-        <w:t>Karakter platformun başında durarak başlayacak, ekranın ortasında bir yere dokunulduğunda, sürüklendiğinde arayüzdeki butonlar kaybolup karakter(ler) ilerlemeye başlayacak.</w:t>
-      </w:r>
-    </w:p>
-    <w:p>
-      <w:pPr>
-        <w:rPr>
-          <w:b/>
-          <w:bCs/>
-          <w:color w:val="4472C4" w:themeColor="accent1"/>
-          <w:sz w:val="32"/>
-          <w:szCs w:val="32"/>
-        </w:rPr>
-      </w:pPr>
-    </w:p>
-    <w:p>
-      <w:pPr>
-        <w:rPr>
-          <w:b/>
-          <w:bCs/>
-          <w:sz w:val="32"/>
-          <w:szCs w:val="32"/>
-        </w:rPr>
-      </w:pPr>
-      <w:r>
-        <w:rPr>
-          <w:b/>
-          <w:bCs/>
-          <w:sz w:val="32"/>
-          <w:szCs w:val="32"/>
-        </w:rPr>
+        <w:t xml:space="preserve">Karakter platformun başında durarak başlayacak, ekranın ortasında bir yere dokunulduğunda, sürüklendiğinde </w:t>
+      </w:r>
+      <w:proofErr w:type="spellStart"/>
+      <w:r>
+        <w:rPr>
+          <w:color w:val="000000" w:themeColor="text1"/>
+          <w:sz w:val="32"/>
+          <w:szCs w:val="32"/>
+        </w:rPr>
+        <w:t>arayüzdeki</w:t>
+      </w:r>
+      <w:proofErr w:type="spellEnd"/>
+      <w:r>
+        <w:rPr>
+          <w:color w:val="000000" w:themeColor="text1"/>
+          <w:sz w:val="32"/>
+          <w:szCs w:val="32"/>
+        </w:rPr>
+        <w:t xml:space="preserve"> butonlar kaybolup karakter(</w:t>
+      </w:r>
+      <w:proofErr w:type="spellStart"/>
+      <w:r>
+        <w:rPr>
+          <w:color w:val="000000" w:themeColor="text1"/>
+          <w:sz w:val="32"/>
+          <w:szCs w:val="32"/>
+        </w:rPr>
+        <w:t>ler</w:t>
+      </w:r>
+      <w:proofErr w:type="spellEnd"/>
+      <w:r>
+        <w:rPr>
+          <w:color w:val="000000" w:themeColor="text1"/>
+          <w:sz w:val="32"/>
+          <w:szCs w:val="32"/>
+        </w:rPr>
+        <w:t>) ilerlemeye başlayacak.</w:t>
+      </w:r>
+    </w:p>
+    <w:p>
+      <w:pPr>
+        <w:rPr>
+          <w:b/>
+          <w:bCs/>
+          <w:color w:val="4472C4" w:themeColor="accent1"/>
+          <w:sz w:val="32"/>
+          <w:szCs w:val="32"/>
+        </w:rPr>
+      </w:pPr>
+    </w:p>
+    <w:p>
+      <w:pPr>
+        <w:rPr>
+          <w:b/>
+          <w:bCs/>
+          <w:sz w:val="32"/>
+          <w:szCs w:val="32"/>
+        </w:rPr>
+      </w:pPr>
+      <w:r>
+        <w:rPr>
+          <w:b/>
+          <w:bCs/>
+          <w:noProof/>
+          <w:sz w:val="32"/>
+          <w:szCs w:val="32"/>
+        </w:rPr>
+        <w:lastRenderedPageBreak/>
         <w:drawing>
           <wp:inline distT="0" distB="0" distL="0" distR="0" wp14:anchorId="1D27D514" wp14:editId="1D55232D">
             <wp:extent cx="2155992" cy="3076575"/>
@@ -775,6 +1310,7 @@
         <w:rPr>
           <w:b/>
           <w:bCs/>
+          <w:noProof/>
           <w:sz w:val="32"/>
           <w:szCs w:val="32"/>
         </w:rPr>
@@ -818,6 +1354,7 @@
         <w:rPr>
           <w:b/>
           <w:bCs/>
+          <w:noProof/>
           <w:sz w:val="32"/>
           <w:szCs w:val="32"/>
         </w:rPr>
@@ -941,7 +1478,399 @@
           <w:sz w:val="32"/>
           <w:szCs w:val="32"/>
         </w:rPr>
-        <w:t>Her level başarıyla tamamlandığında win ekranındaki yeni karakterin boyası belli bir miktarda dolacak. 4-5 levelde bir karakter açılacak. Boyası tamamen dolduğunda reklam izleyerek alınabilecek.</w:t>
+        <w:t xml:space="preserve">Her </w:t>
+      </w:r>
+      <w:proofErr w:type="spellStart"/>
+      <w:r>
+        <w:rPr>
+          <w:color w:val="000000" w:themeColor="text1"/>
+          <w:sz w:val="32"/>
+          <w:szCs w:val="32"/>
+        </w:rPr>
+        <w:t>level</w:t>
+      </w:r>
+      <w:proofErr w:type="spellEnd"/>
+      <w:r>
+        <w:rPr>
+          <w:color w:val="000000" w:themeColor="text1"/>
+          <w:sz w:val="32"/>
+          <w:szCs w:val="32"/>
+        </w:rPr>
+        <w:t xml:space="preserve"> başarıyla tamamlandığında </w:t>
+      </w:r>
+      <w:proofErr w:type="spellStart"/>
+      <w:r>
+        <w:rPr>
+          <w:color w:val="000000" w:themeColor="text1"/>
+          <w:sz w:val="32"/>
+          <w:szCs w:val="32"/>
+        </w:rPr>
+        <w:t>win</w:t>
+      </w:r>
+      <w:proofErr w:type="spellEnd"/>
+      <w:r>
+        <w:rPr>
+          <w:color w:val="000000" w:themeColor="text1"/>
+          <w:sz w:val="32"/>
+          <w:szCs w:val="32"/>
+        </w:rPr>
+        <w:t xml:space="preserve"> ekranındaki yeni karakterin boyası belli bir miktarda dolacak. 4-5 </w:t>
+      </w:r>
+      <w:proofErr w:type="spellStart"/>
+      <w:r>
+        <w:rPr>
+          <w:color w:val="000000" w:themeColor="text1"/>
+          <w:sz w:val="32"/>
+          <w:szCs w:val="32"/>
+        </w:rPr>
+        <w:t>levelde</w:t>
+      </w:r>
+      <w:proofErr w:type="spellEnd"/>
+      <w:r>
+        <w:rPr>
+          <w:color w:val="000000" w:themeColor="text1"/>
+          <w:sz w:val="32"/>
+          <w:szCs w:val="32"/>
+        </w:rPr>
+        <w:t xml:space="preserve"> bir karakter açılacak. Boyası tamamen dolduğunda reklam izleyerek alınabilecek.</w:t>
+      </w:r>
+      <w:r>
+        <w:rPr>
+          <w:color w:val="000000" w:themeColor="text1"/>
+          <w:sz w:val="32"/>
+          <w:szCs w:val="32"/>
+        </w:rPr>
+        <w:t xml:space="preserve"> 10 </w:t>
+      </w:r>
+      <w:proofErr w:type="spellStart"/>
+      <w:r>
+        <w:rPr>
+          <w:color w:val="000000" w:themeColor="text1"/>
+          <w:sz w:val="32"/>
+          <w:szCs w:val="32"/>
+        </w:rPr>
+        <w:t>levelde</w:t>
+      </w:r>
+      <w:proofErr w:type="spellEnd"/>
+      <w:r>
+        <w:rPr>
+          <w:color w:val="000000" w:themeColor="text1"/>
+          <w:sz w:val="32"/>
+          <w:szCs w:val="32"/>
+        </w:rPr>
+        <w:t xml:space="preserve"> bir(değişebilir) </w:t>
+      </w:r>
+      <w:proofErr w:type="spellStart"/>
+      <w:r>
+        <w:rPr>
+          <w:color w:val="000000" w:themeColor="text1"/>
+          <w:sz w:val="32"/>
+          <w:szCs w:val="32"/>
+        </w:rPr>
+        <w:t>level</w:t>
+      </w:r>
+      <w:proofErr w:type="spellEnd"/>
+      <w:r>
+        <w:rPr>
+          <w:color w:val="000000" w:themeColor="text1"/>
+          <w:sz w:val="32"/>
+          <w:szCs w:val="32"/>
+        </w:rPr>
+        <w:t xml:space="preserve"> bitiminde</w:t>
+      </w:r>
+      <w:r>
+        <w:rPr>
+          <w:color w:val="000000" w:themeColor="text1"/>
+          <w:sz w:val="32"/>
+          <w:szCs w:val="32"/>
+        </w:rPr>
+        <w:t xml:space="preserve"> ilk sırada</w:t>
+      </w:r>
+      <w:r>
+        <w:rPr>
+          <w:color w:val="000000" w:themeColor="text1"/>
+          <w:sz w:val="32"/>
+          <w:szCs w:val="32"/>
+        </w:rPr>
+        <w:t xml:space="preserve"> 3 kutu içinden ödül seçilecek bir ekran gelecek.</w:t>
+      </w:r>
+    </w:p>
+    <w:p>
+      <w:pPr>
+        <w:rPr>
+          <w:color w:val="000000" w:themeColor="text1"/>
+          <w:sz w:val="32"/>
+          <w:szCs w:val="32"/>
+        </w:rPr>
+      </w:pPr>
+    </w:p>
+    <w:p>
+      <w:pPr>
+        <w:rPr>
+          <w:b/>
+          <w:bCs/>
+          <w:color w:val="4472C4" w:themeColor="accent1"/>
+          <w:sz w:val="32"/>
+          <w:szCs w:val="32"/>
+        </w:rPr>
+      </w:pPr>
+      <w:r>
+        <w:rPr>
+          <w:b/>
+          <w:bCs/>
+          <w:color w:val="4472C4" w:themeColor="accent1"/>
+          <w:sz w:val="32"/>
+          <w:szCs w:val="32"/>
+        </w:rPr>
+        <w:t>Ayarlar Menüsü</w:t>
+      </w:r>
+    </w:p>
+    <w:p>
+      <w:pPr>
+        <w:rPr>
+          <w:sz w:val="32"/>
+          <w:szCs w:val="32"/>
+        </w:rPr>
+      </w:pPr>
+      <w:r>
+        <w:rPr>
+          <w:sz w:val="32"/>
+          <w:szCs w:val="32"/>
+        </w:rPr>
+        <w:t>Sol üstteki ayar butonuna tıklandığında küçük bir ekranda ses ve titreşim ayarları çıkacak. Altında da Gizlilik Bildirimi butonu olacak.</w:t>
+      </w:r>
+    </w:p>
+    <w:p>
+      <w:pPr>
+        <w:rPr>
+          <w:sz w:val="32"/>
+          <w:szCs w:val="32"/>
+        </w:rPr>
+      </w:pPr>
+    </w:p>
+    <w:p>
+      <w:pPr>
+        <w:rPr>
+          <w:sz w:val="32"/>
+          <w:szCs w:val="32"/>
+        </w:rPr>
+      </w:pPr>
+    </w:p>
+    <w:p>
+      <w:pPr>
+        <w:rPr>
+          <w:b/>
+          <w:bCs/>
+          <w:color w:val="4472C4" w:themeColor="accent1"/>
+          <w:sz w:val="32"/>
+          <w:szCs w:val="32"/>
+        </w:rPr>
+      </w:pPr>
+      <w:proofErr w:type="spellStart"/>
+      <w:r>
+        <w:rPr>
+          <w:b/>
+          <w:bCs/>
+          <w:color w:val="4472C4" w:themeColor="accent1"/>
+          <w:sz w:val="32"/>
+          <w:szCs w:val="32"/>
+        </w:rPr>
+        <w:lastRenderedPageBreak/>
+        <w:t>Build</w:t>
+      </w:r>
+      <w:proofErr w:type="spellEnd"/>
+      <w:r>
+        <w:rPr>
+          <w:b/>
+          <w:bCs/>
+          <w:color w:val="4472C4" w:themeColor="accent1"/>
+          <w:sz w:val="32"/>
+          <w:szCs w:val="32"/>
+        </w:rPr>
+        <w:t xml:space="preserve"> Kısmı</w:t>
+      </w:r>
+    </w:p>
+    <w:p>
+      <w:pPr>
+        <w:rPr>
+          <w:color w:val="000000" w:themeColor="text1"/>
+          <w:sz w:val="32"/>
+          <w:szCs w:val="32"/>
+        </w:rPr>
+      </w:pPr>
+      <w:r>
+        <w:rPr>
+          <w:color w:val="000000" w:themeColor="text1"/>
+          <w:sz w:val="32"/>
+          <w:szCs w:val="32"/>
+        </w:rPr>
+        <w:t xml:space="preserve">Ana ekranda sağ tarafta </w:t>
+      </w:r>
+      <w:proofErr w:type="spellStart"/>
+      <w:r>
+        <w:rPr>
+          <w:color w:val="000000" w:themeColor="text1"/>
+          <w:sz w:val="32"/>
+          <w:szCs w:val="32"/>
+        </w:rPr>
+        <w:t>Build</w:t>
+      </w:r>
+      <w:proofErr w:type="spellEnd"/>
+      <w:r>
+        <w:rPr>
+          <w:color w:val="000000" w:themeColor="text1"/>
+          <w:sz w:val="32"/>
+          <w:szCs w:val="32"/>
+        </w:rPr>
+        <w:t xml:space="preserve"> butonu olacak. Bu menüde bizi bir ada karşılayacak. Başta adada hiç bina olmayacak, oynadıkça kazanılan elmaslarla binalar dikilecek. Binaların belli bir nüfus sınırı olacak ve </w:t>
+      </w:r>
+      <w:proofErr w:type="spellStart"/>
+      <w:r>
+        <w:rPr>
+          <w:color w:val="000000" w:themeColor="text1"/>
+          <w:sz w:val="32"/>
+          <w:szCs w:val="32"/>
+        </w:rPr>
+        <w:t>level</w:t>
+      </w:r>
+      <w:proofErr w:type="spellEnd"/>
+      <w:r>
+        <w:rPr>
+          <w:color w:val="000000" w:themeColor="text1"/>
+          <w:sz w:val="32"/>
+          <w:szCs w:val="32"/>
+        </w:rPr>
+        <w:t xml:space="preserve"> atladıkça binalar otomatik dolacak. Ada nüfusu belli bir doluluğa ulaşınca(miktar kararlaştırılacak) binalardaki karakterler bir gemiye dolacak. </w:t>
+      </w:r>
+    </w:p>
+    <w:p>
+      <w:pPr>
+        <w:rPr>
+          <w:color w:val="000000" w:themeColor="text1"/>
+          <w:sz w:val="32"/>
+          <w:szCs w:val="32"/>
+        </w:rPr>
+      </w:pPr>
+      <w:r>
+        <w:rPr>
+          <w:color w:val="000000" w:themeColor="text1"/>
+          <w:sz w:val="32"/>
+          <w:szCs w:val="32"/>
+        </w:rPr>
+        <w:t xml:space="preserve">Bir kıta eyalet ve şehir haritası olacak. Önce birinci eyaletin birinci şehrinden fethetmeye başlanacak. Sıra </w:t>
+      </w:r>
+      <w:proofErr w:type="spellStart"/>
+      <w:r>
+        <w:rPr>
+          <w:color w:val="000000" w:themeColor="text1"/>
+          <w:sz w:val="32"/>
+          <w:szCs w:val="32"/>
+        </w:rPr>
+        <w:t>sıra</w:t>
+      </w:r>
+      <w:proofErr w:type="spellEnd"/>
+      <w:r>
+        <w:rPr>
+          <w:color w:val="000000" w:themeColor="text1"/>
+          <w:sz w:val="32"/>
+          <w:szCs w:val="32"/>
+        </w:rPr>
+        <w:t xml:space="preserve"> fethettikten sonra diğer eyaletin kilidi açılacak.</w:t>
+      </w:r>
+    </w:p>
+    <w:p>
+      <w:pPr>
+        <w:rPr>
+          <w:color w:val="000000" w:themeColor="text1"/>
+          <w:sz w:val="32"/>
+          <w:szCs w:val="32"/>
+        </w:rPr>
+      </w:pPr>
+      <w:r>
+        <w:rPr>
+          <w:color w:val="000000" w:themeColor="text1"/>
+          <w:sz w:val="32"/>
+          <w:szCs w:val="32"/>
+        </w:rPr>
+        <w:t xml:space="preserve">Adadaki bina sayısı arttıkça daha sık fetih </w:t>
+      </w:r>
+      <w:proofErr w:type="spellStart"/>
+      <w:r>
+        <w:rPr>
+          <w:color w:val="000000" w:themeColor="text1"/>
+          <w:sz w:val="32"/>
+          <w:szCs w:val="32"/>
+        </w:rPr>
+        <w:t>yapabilinecek</w:t>
+      </w:r>
+      <w:proofErr w:type="spellEnd"/>
+      <w:r>
+        <w:rPr>
+          <w:color w:val="000000" w:themeColor="text1"/>
+          <w:sz w:val="32"/>
+          <w:szCs w:val="32"/>
+        </w:rPr>
+        <w:t xml:space="preserve">. Fethetme küçük bir platform oyunuyla olacak. 3 matematiksel seçenekle karakter sayısını artırılıp karşıdaki </w:t>
+      </w:r>
+      <w:r>
+        <w:rPr>
+          <w:color w:val="000000" w:themeColor="text1"/>
+          <w:sz w:val="32"/>
+          <w:szCs w:val="32"/>
+        </w:rPr>
+        <w:t xml:space="preserve">düşmanları yendikten sonra yeterli karakter sayısında kalıp </w:t>
+      </w:r>
+      <w:r>
+        <w:rPr>
+          <w:color w:val="000000" w:themeColor="text1"/>
+          <w:sz w:val="32"/>
+          <w:szCs w:val="32"/>
+        </w:rPr>
+        <w:t xml:space="preserve">kaleyi ele geçirmeye çalışılacak. Aradaki engeller tanıdık engeller olacak. Zamanlamayı iyi ayarlamaya dayanan </w:t>
+      </w:r>
+      <w:proofErr w:type="spellStart"/>
+      <w:r>
+        <w:rPr>
+          <w:color w:val="000000" w:themeColor="text1"/>
+          <w:sz w:val="32"/>
+          <w:szCs w:val="32"/>
+        </w:rPr>
+        <w:t>puzzle’lar</w:t>
+      </w:r>
+      <w:proofErr w:type="spellEnd"/>
+      <w:r>
+        <w:rPr>
+          <w:color w:val="000000" w:themeColor="text1"/>
+          <w:sz w:val="32"/>
+          <w:szCs w:val="32"/>
+        </w:rPr>
+        <w:t xml:space="preserve"> olacak.</w:t>
+      </w:r>
+    </w:p>
+    <w:p>
+      <w:pPr>
+        <w:rPr>
+          <w:color w:val="000000" w:themeColor="text1"/>
+          <w:sz w:val="32"/>
+          <w:szCs w:val="32"/>
+        </w:rPr>
+      </w:pPr>
+    </w:p>
+    <w:p>
+      <w:pPr>
+        <w:rPr>
+          <w:color w:val="000000" w:themeColor="text1"/>
+          <w:sz w:val="32"/>
+          <w:szCs w:val="32"/>
+        </w:rPr>
+      </w:pPr>
+      <w:r>
+        <w:rPr>
+          <w:color w:val="000000" w:themeColor="text1"/>
+          <w:sz w:val="32"/>
+          <w:szCs w:val="32"/>
+        </w:rPr>
+        <w:t>3 sıra seçenek olacak. Her sırada sadece 1 seçenek seçilip karakterleri o yoldan ilerletilecek.</w:t>
       </w:r>
     </w:p>
     <w:p>
@@ -981,7 +1910,7 @@
 </file>
 
 <file path=word/numbering.xml><?xml version="1.0" encoding="utf-8"?>
-<w:numbering xmlns:wpc="http://schemas.microsoft.com/office/word/2010/wordprocessingCanvas" xmlns:cx="http://schemas.microsoft.com/office/drawing/2014/chartex" xmlns:cx1="http://schemas.microsoft.com/office/drawing/2015/9/8/chartex" xmlns:cx2="http://schemas.microsoft.com/office/drawing/2015/10/21/chartex" xmlns:cx3="http://schemas.microsoft.com/office/drawing/2016/5/9/chartex" xmlns:cx4="http://schemas.microsoft.com/office/drawing/2016/5/10/chartex" xmlns:cx5="http://schemas.microsoft.com/office/drawing/2016/5/11/chartex" xmlns:cx6="http://schemas.microsoft.com/office/drawing/2016/5/12/chartex" xmlns:cx7="http://schemas.microsoft.com/office/drawing/2016/5/13/chartex" xmlns:cx8="http://schemas.microsoft.com/office/drawing/2016/5/14/chartex" xmlns:mc="http://schemas.openxmlformats.org/markup-compatibility/2006" xmlns:aink="http://schemas.microsoft.com/office/drawing/2016/ink" xmlns:am3d="http://schemas.microsoft.com/office/drawing/2017/model3d" xmlns:o="urn:schemas-microsoft-com:office:office" xmlns:oel="http://schemas.microsoft.com/office/2019/extlst" xmlns:r="http://schemas.openxmlformats.org/officeDocument/2006/relationships" xmlns:m="http://schemas.openxmlformats.org/officeDocument/2006/math" xmlns:v="urn:schemas-microsoft-com:vml" xmlns:wp14="http://schemas.microsoft.com/office/word/2010/wordprocessingDrawing" xmlns:wp="http://schemas.openxmlformats.org/drawingml/2006/wordprocessingDrawing" xmlns:w10="urn:schemas-microsoft-com:office:word" xmlns:w="http://schemas.openxmlformats.org/wordprocessingml/2006/main" xmlns:w14="http://schemas.microsoft.com/office/word/2010/wordml" xmlns:w15="http://schemas.microsoft.com/office/word/2012/wordml" xmlns:w16cex="http://schemas.microsoft.com/office/word/2018/wordml/cex" xmlns:w16cid="http://schemas.microsoft.com/office/word/2016/wordml/cid" xmlns:w16="http://schemas.microsoft.com/office/word/2018/wordml" xmlns:w16sdtdh="http://schemas.microsoft.com/office/word/2020/wordml/sdtdatahash" xmlns:w16se="http://schemas.microsoft.com/office/word/2015/wordml/symex" xmlns:wpg="http://schemas.microsoft.com/office/word/2010/wordprocessingGroup" xmlns:wpi="http://schemas.microsoft.com/office/word/2010/wordprocessingInk" xmlns:wne="http://schemas.microsoft.com/office/word/2006/wordml" xmlns:wps="http://schemas.microsoft.com/office/word/2010/wordprocessingShape" mc:Ignorable="w14 w15 w16se w16cid w16 w16cex w16sdtdh wp14">
+<w:numbering xmlns:wpc="http://schemas.microsoft.com/office/word/2010/wordprocessingCanvas" xmlns:cx="http://schemas.microsoft.com/office/drawing/2014/chartex" xmlns:cx1="http://schemas.microsoft.com/office/drawing/2015/9/8/chartex" xmlns:cx2="http://schemas.microsoft.com/office/drawing/2015/10/21/chartex" xmlns:cx3="http://schemas.microsoft.com/office/drawing/2016/5/9/chartex" xmlns:cx4="http://schemas.microsoft.com/office/drawing/2016/5/10/chartex" xmlns:cx5="http://schemas.microsoft.com/office/drawing/2016/5/11/chartex" xmlns:cx6="http://schemas.microsoft.com/office/drawing/2016/5/12/chartex" xmlns:cx7="http://schemas.microsoft.com/office/drawing/2016/5/13/chartex" xmlns:cx8="http://schemas.microsoft.com/office/drawing/2016/5/14/chartex" xmlns:mc="http://schemas.openxmlformats.org/markup-compatibility/2006" xmlns:aink="http://schemas.microsoft.com/office/drawing/2016/ink" xmlns:am3d="http://schemas.microsoft.com/office/drawing/2017/model3d" xmlns:o="urn:schemas-microsoft-com:office:office" xmlns:r="http://schemas.openxmlformats.org/officeDocument/2006/relationships" xmlns:m="http://schemas.openxmlformats.org/officeDocument/2006/math" xmlns:v="urn:schemas-microsoft-com:vml" xmlns:wp14="http://schemas.microsoft.com/office/word/2010/wordprocessingDrawing" xmlns:wp="http://schemas.openxmlformats.org/drawingml/2006/wordprocessingDrawing" xmlns:w10="urn:schemas-microsoft-com:office:word" xmlns:w="http://schemas.openxmlformats.org/wordprocessingml/2006/main" xmlns:w14="http://schemas.microsoft.com/office/word/2010/wordml" xmlns:w15="http://schemas.microsoft.com/office/word/2012/wordml" xmlns:w16cex="http://schemas.microsoft.com/office/word/2018/wordml/cex" xmlns:w16cid="http://schemas.microsoft.com/office/word/2016/wordml/cid" xmlns:w16="http://schemas.microsoft.com/office/word/2018/wordml" xmlns:w16sdtdh="http://schemas.microsoft.com/office/word/2020/wordml/sdtdatahash" xmlns:w16se="http://schemas.microsoft.com/office/word/2015/wordml/symex" xmlns:wpg="http://schemas.microsoft.com/office/word/2010/wordprocessingGroup" xmlns:wpi="http://schemas.microsoft.com/office/word/2010/wordprocessingInk" xmlns:wne="http://schemas.microsoft.com/office/word/2006/wordml" xmlns:wps="http://schemas.microsoft.com/office/word/2010/wordprocessingShape" mc:Ignorable="w14 w15 w16se w16cid w16 w16cex w16sdtdh wp14">
   <w:abstractNum w:abstractNumId="0" w15:restartNumberingAfterBreak="0">
     <w:nsid w:val="1C7026D5"/>
     <w:multiLevelType w:val="hybridMultilevel"/>
@@ -1095,7 +2024,7 @@
       </w:rPr>
     </w:lvl>
   </w:abstractNum>
-  <w:num w:numId="1" w16cid:durableId="1007559011">
+  <w:num w:numId="1">
     <w:abstractNumId w:val="0"/>
   </w:num>
 </w:numbering>

</xml_diff>

<commit_message>
image added and updated
</commit_message>
<xml_diff>
--- a/Count Masters Game Design/Count Masters GameDesingDocument.docx
+++ b/Count Masters Game Design/Count Masters GameDesingDocument.docx
@@ -80,23 +80,7 @@
           <w:sz w:val="32"/>
           <w:szCs w:val="32"/>
         </w:rPr>
-        <w:t>Bir karakterle başlanacak, matematik işlemi yapılan kapılardan (</w:t>
-      </w:r>
-      <w:proofErr w:type="spellStart"/>
-      <w:r>
-        <w:rPr>
-          <w:sz w:val="32"/>
-          <w:szCs w:val="32"/>
-        </w:rPr>
-        <w:t>örn</w:t>
-      </w:r>
-      <w:proofErr w:type="spellEnd"/>
-      <w:r>
-        <w:rPr>
-          <w:sz w:val="32"/>
-          <w:szCs w:val="32"/>
-        </w:rPr>
-        <w:t>. +20 kapısı, x3 kapısı, -30 kapısı) geçerek kalabalık bir grup oluşturmaya çalışılacak.</w:t>
+        <w:t>Bir karakterle başlanacak, matematik işlemi yapılan kapılardan (örn. +20 kapısı, x3 kapısı, -30 kapısı) geçerek kalabalık bir grup oluşturmaya çalışılacak.</w:t>
       </w:r>
     </w:p>
     <w:p>
@@ -184,44 +168,17 @@
           <w:sz w:val="32"/>
           <w:szCs w:val="32"/>
         </w:rPr>
-        <w:t xml:space="preserve">2 çeşit </w:t>
-      </w:r>
-      <w:proofErr w:type="spellStart"/>
-      <w:r>
-        <w:rPr>
-          <w:sz w:val="32"/>
-          <w:szCs w:val="32"/>
-        </w:rPr>
-        <w:t>level</w:t>
-      </w:r>
-      <w:proofErr w:type="spellEnd"/>
-      <w:r>
-        <w:rPr>
-          <w:sz w:val="32"/>
-          <w:szCs w:val="32"/>
-        </w:rPr>
-        <w:t xml:space="preserve"> türü olacak, </w:t>
-      </w:r>
-      <w:r>
-        <w:rPr>
-          <w:b/>
-          <w:bCs/>
-          <w:sz w:val="32"/>
-          <w:szCs w:val="32"/>
-        </w:rPr>
-        <w:t xml:space="preserve">normal </w:t>
-      </w:r>
-      <w:proofErr w:type="spellStart"/>
-      <w:r>
-        <w:rPr>
-          <w:b/>
-          <w:bCs/>
-          <w:sz w:val="32"/>
-          <w:szCs w:val="32"/>
-        </w:rPr>
-        <w:t>level</w:t>
-      </w:r>
-      <w:proofErr w:type="spellEnd"/>
+        <w:t xml:space="preserve">2 çeşit level türü olacak, </w:t>
+      </w:r>
+      <w:r>
+        <w:rPr>
+          <w:b/>
+          <w:bCs/>
+          <w:sz w:val="32"/>
+          <w:szCs w:val="32"/>
+        </w:rPr>
+        <w:t>normal level</w:t>
+      </w:r>
       <w:r>
         <w:rPr>
           <w:sz w:val="32"/>
@@ -229,129 +186,345 @@
         </w:rPr>
         <w:t xml:space="preserve"> ve </w:t>
       </w:r>
-      <w:proofErr w:type="spellStart"/>
-      <w:r>
-        <w:rPr>
-          <w:b/>
-          <w:bCs/>
-          <w:sz w:val="32"/>
-          <w:szCs w:val="32"/>
-        </w:rPr>
-        <w:t>boss</w:t>
-      </w:r>
-      <w:proofErr w:type="spellEnd"/>
-      <w:r>
-        <w:rPr>
-          <w:b/>
-          <w:bCs/>
+      <w:r>
+        <w:rPr>
+          <w:b/>
+          <w:bCs/>
+          <w:sz w:val="32"/>
+          <w:szCs w:val="32"/>
+        </w:rPr>
+        <w:t>boss leveli</w:t>
+      </w:r>
+    </w:p>
+    <w:p>
+      <w:pPr>
+        <w:pStyle w:val="ListeParagraf"/>
+        <w:rPr>
+          <w:b/>
+          <w:bCs/>
+          <w:sz w:val="32"/>
+          <w:szCs w:val="32"/>
+        </w:rPr>
+      </w:pPr>
+    </w:p>
+    <w:p>
+      <w:pPr>
+        <w:pStyle w:val="ListeParagraf"/>
+        <w:rPr>
+          <w:b/>
+          <w:bCs/>
+          <w:color w:val="4472C4" w:themeColor="accent1"/>
+          <w:sz w:val="32"/>
+          <w:szCs w:val="32"/>
+        </w:rPr>
+      </w:pPr>
+      <w:r>
+        <w:rPr>
+          <w:b/>
+          <w:bCs/>
+          <w:color w:val="4472C4" w:themeColor="accent1"/>
+          <w:sz w:val="32"/>
+          <w:szCs w:val="32"/>
+        </w:rPr>
+        <w:t>Normal Level işleyişi ve amacı:</w:t>
+      </w:r>
+    </w:p>
+    <w:p>
+      <w:pPr>
+        <w:pStyle w:val="ListeParagraf"/>
+        <w:rPr>
+          <w:sz w:val="32"/>
+          <w:szCs w:val="32"/>
+        </w:rPr>
+      </w:pPr>
+      <w:r>
+        <w:rPr>
+          <w:sz w:val="32"/>
+          <w:szCs w:val="32"/>
+        </w:rPr>
+        <w:t xml:space="preserve">Normal levelde bitiş çizgisine ulaşıldığında, karakterler platform sonundaki merdivende birbirinin üstüne çıkarak bir piramit oluşturacak. Merdivenin en üstüne ulaşılırsa </w:t>
+      </w:r>
+      <w:r>
+        <w:rPr>
+          <w:sz w:val="32"/>
+          <w:szCs w:val="32"/>
+        </w:rPr>
+        <w:t xml:space="preserve">kısa bir mesafe </w:t>
+      </w:r>
+      <w:r>
+        <w:rPr>
+          <w:sz w:val="32"/>
+          <w:szCs w:val="32"/>
+        </w:rPr>
+        <w:t>koş</w:t>
+      </w:r>
+      <w:r>
+        <w:rPr>
+          <w:sz w:val="32"/>
+          <w:szCs w:val="32"/>
+        </w:rPr>
+        <w:t>ul</w:t>
+      </w:r>
+      <w:r>
+        <w:rPr>
+          <w:sz w:val="32"/>
+          <w:szCs w:val="32"/>
+        </w:rPr>
+        <w:t>arak ödül sandığı açılacak.</w:t>
+      </w:r>
+      <w:r>
+        <w:rPr>
           <w:sz w:val="32"/>
           <w:szCs w:val="32"/>
         </w:rPr>
         <w:t xml:space="preserve"> </w:t>
       </w:r>
-      <w:proofErr w:type="spellStart"/>
-      <w:r>
-        <w:rPr>
-          <w:b/>
-          <w:bCs/>
-          <w:sz w:val="32"/>
-          <w:szCs w:val="32"/>
-        </w:rPr>
-        <w:t>leveli</w:t>
-      </w:r>
-      <w:proofErr w:type="spellEnd"/>
-    </w:p>
-    <w:p>
-      <w:pPr>
-        <w:pStyle w:val="ListeParagraf"/>
-        <w:rPr>
-          <w:b/>
-          <w:bCs/>
-          <w:sz w:val="32"/>
-          <w:szCs w:val="32"/>
-        </w:rPr>
-      </w:pPr>
-    </w:p>
-    <w:p>
-      <w:pPr>
-        <w:pStyle w:val="ListeParagraf"/>
-        <w:rPr>
-          <w:b/>
-          <w:bCs/>
-          <w:color w:val="4472C4" w:themeColor="accent1"/>
-          <w:sz w:val="32"/>
-          <w:szCs w:val="32"/>
-        </w:rPr>
-      </w:pPr>
-      <w:r>
-        <w:rPr>
-          <w:b/>
-          <w:bCs/>
-          <w:color w:val="4472C4" w:themeColor="accent1"/>
-          <w:sz w:val="32"/>
-          <w:szCs w:val="32"/>
-        </w:rPr>
-        <w:t>Normal Level işleyişi ve amacı:</w:t>
-      </w:r>
-    </w:p>
-    <w:p>
-      <w:pPr>
-        <w:pStyle w:val="ListeParagraf"/>
-        <w:rPr>
-          <w:sz w:val="32"/>
-          <w:szCs w:val="32"/>
-        </w:rPr>
-      </w:pPr>
-      <w:r>
-        <w:rPr>
-          <w:sz w:val="32"/>
-          <w:szCs w:val="32"/>
-        </w:rPr>
-        <w:t xml:space="preserve">Normal </w:t>
-      </w:r>
-      <w:proofErr w:type="spellStart"/>
-      <w:r>
-        <w:rPr>
-          <w:sz w:val="32"/>
-          <w:szCs w:val="32"/>
-        </w:rPr>
-        <w:t>levelde</w:t>
-      </w:r>
-      <w:proofErr w:type="spellEnd"/>
-      <w:r>
-        <w:rPr>
-          <w:sz w:val="32"/>
-          <w:szCs w:val="32"/>
-        </w:rPr>
-        <w:t xml:space="preserve"> bitiş çizgisine ulaşıldığında, karakterler platform sonundaki merdivende birbirinin üstüne çıkarak bir piramit oluşturacak. Merdivenin en üstüne ulaşılırsa </w:t>
-      </w:r>
-      <w:r>
-        <w:rPr>
-          <w:sz w:val="32"/>
-          <w:szCs w:val="32"/>
-        </w:rPr>
-        <w:t xml:space="preserve">kısa bir mesafe </w:t>
-      </w:r>
-      <w:r>
-        <w:rPr>
-          <w:sz w:val="32"/>
-          <w:szCs w:val="32"/>
-        </w:rPr>
-        <w:t>koş</w:t>
-      </w:r>
-      <w:r>
-        <w:rPr>
-          <w:sz w:val="32"/>
-          <w:szCs w:val="32"/>
-        </w:rPr>
-        <w:t>ul</w:t>
-      </w:r>
-      <w:r>
-        <w:rPr>
-          <w:sz w:val="32"/>
-          <w:szCs w:val="32"/>
-        </w:rPr>
-        <w:t>arak ödül sandığı açılacak.</w:t>
+      <w:r>
+        <w:rPr>
+          <w:sz w:val="32"/>
+          <w:szCs w:val="32"/>
+        </w:rPr>
+        <w:t>En üste ulaşılmazsa piramitin yüksekliğine bağlı puan verilecek.</w:t>
+      </w:r>
+    </w:p>
+    <w:p>
+      <w:pPr>
+        <w:pStyle w:val="ListeParagraf"/>
+        <w:rPr>
+          <w:sz w:val="32"/>
+          <w:szCs w:val="32"/>
+        </w:rPr>
+      </w:pPr>
+    </w:p>
+    <w:p>
+      <w:pPr>
+        <w:pStyle w:val="ListeParagraf"/>
+        <w:rPr>
+          <w:b/>
+          <w:bCs/>
+          <w:color w:val="4472C4" w:themeColor="accent1"/>
+          <w:sz w:val="32"/>
+          <w:szCs w:val="32"/>
+        </w:rPr>
+      </w:pPr>
+    </w:p>
+    <w:p>
+      <w:pPr>
+        <w:pStyle w:val="ListeParagraf"/>
+        <w:rPr>
+          <w:b/>
+          <w:bCs/>
+          <w:color w:val="4472C4" w:themeColor="accent1"/>
+          <w:sz w:val="32"/>
+          <w:szCs w:val="32"/>
+        </w:rPr>
+      </w:pPr>
+    </w:p>
+    <w:p>
+      <w:pPr>
+        <w:pStyle w:val="ListeParagraf"/>
+        <w:rPr>
+          <w:b/>
+          <w:bCs/>
+          <w:color w:val="4472C4" w:themeColor="accent1"/>
+          <w:sz w:val="32"/>
+          <w:szCs w:val="32"/>
+        </w:rPr>
+      </w:pPr>
+    </w:p>
+    <w:p>
+      <w:pPr>
+        <w:pStyle w:val="ListeParagraf"/>
+        <w:rPr>
+          <w:b/>
+          <w:bCs/>
+          <w:color w:val="4472C4" w:themeColor="accent1"/>
+          <w:sz w:val="32"/>
+          <w:szCs w:val="32"/>
+        </w:rPr>
+      </w:pPr>
+    </w:p>
+    <w:p>
+      <w:pPr>
+        <w:pStyle w:val="ListeParagraf"/>
+        <w:rPr>
+          <w:b/>
+          <w:bCs/>
+          <w:color w:val="4472C4" w:themeColor="accent1"/>
+          <w:sz w:val="32"/>
+          <w:szCs w:val="32"/>
+        </w:rPr>
+      </w:pPr>
+    </w:p>
+    <w:p>
+      <w:pPr>
+        <w:pStyle w:val="ListeParagraf"/>
+        <w:rPr>
+          <w:b/>
+          <w:bCs/>
+          <w:color w:val="4472C4" w:themeColor="accent1"/>
+          <w:sz w:val="32"/>
+          <w:szCs w:val="32"/>
+        </w:rPr>
+      </w:pPr>
+    </w:p>
+    <w:p>
+      <w:pPr>
+        <w:pStyle w:val="ListeParagraf"/>
+        <w:rPr>
+          <w:b/>
+          <w:bCs/>
+          <w:color w:val="4472C4" w:themeColor="accent1"/>
+          <w:sz w:val="32"/>
+          <w:szCs w:val="32"/>
+        </w:rPr>
+      </w:pPr>
+    </w:p>
+    <w:p>
+      <w:pPr>
+        <w:pStyle w:val="ListeParagraf"/>
+        <w:rPr>
+          <w:b/>
+          <w:bCs/>
+          <w:color w:val="4472C4" w:themeColor="accent1"/>
+          <w:sz w:val="32"/>
+          <w:szCs w:val="32"/>
+        </w:rPr>
+      </w:pPr>
+    </w:p>
+    <w:p>
+      <w:pPr>
+        <w:pStyle w:val="ListeParagraf"/>
+        <w:rPr>
+          <w:b/>
+          <w:bCs/>
+          <w:color w:val="4472C4" w:themeColor="accent1"/>
+          <w:sz w:val="32"/>
+          <w:szCs w:val="32"/>
+        </w:rPr>
+      </w:pPr>
+    </w:p>
+    <w:p>
+      <w:pPr>
+        <w:pStyle w:val="ListeParagraf"/>
+        <w:rPr>
+          <w:b/>
+          <w:bCs/>
+          <w:color w:val="4472C4" w:themeColor="accent1"/>
+          <w:sz w:val="32"/>
+          <w:szCs w:val="32"/>
+        </w:rPr>
+      </w:pPr>
+    </w:p>
+    <w:p>
+      <w:pPr>
+        <w:pStyle w:val="ListeParagraf"/>
+        <w:rPr>
+          <w:b/>
+          <w:bCs/>
+          <w:color w:val="4472C4" w:themeColor="accent1"/>
+          <w:sz w:val="32"/>
+          <w:szCs w:val="32"/>
+        </w:rPr>
+      </w:pPr>
+    </w:p>
+    <w:p>
+      <w:pPr>
+        <w:pStyle w:val="ListeParagraf"/>
+        <w:rPr>
+          <w:b/>
+          <w:bCs/>
+          <w:color w:val="4472C4" w:themeColor="accent1"/>
+          <w:sz w:val="32"/>
+          <w:szCs w:val="32"/>
+        </w:rPr>
+      </w:pPr>
+      <w:r>
+        <w:rPr>
+          <w:b/>
+          <w:bCs/>
+          <w:color w:val="4472C4" w:themeColor="accent1"/>
+          <w:sz w:val="32"/>
+          <w:szCs w:val="32"/>
+        </w:rPr>
+        <w:lastRenderedPageBreak/>
+        <w:t>Boss Level işleyişi ve amacı:</w:t>
+      </w:r>
+    </w:p>
+    <w:p>
+      <w:pPr>
+        <w:pStyle w:val="ListeParagraf"/>
+        <w:rPr>
+          <w:sz w:val="32"/>
+          <w:szCs w:val="32"/>
+        </w:rPr>
+      </w:pPr>
+      <w:r>
+        <w:rPr>
+          <w:sz w:val="32"/>
+          <w:szCs w:val="32"/>
+        </w:rPr>
+        <w:t xml:space="preserve">Boss levelinde bitiş çizgisine ulaştığımızda oyun duracak ve </w:t>
+      </w:r>
+      <w:r>
+        <w:rPr>
+          <w:sz w:val="32"/>
+          <w:szCs w:val="32"/>
+        </w:rPr>
+        <w:t xml:space="preserve">küçük bir </w:t>
+      </w:r>
+      <w:r>
+        <w:rPr>
+          <w:sz w:val="32"/>
+          <w:szCs w:val="32"/>
+        </w:rPr>
+        <w:t>bonus ekranı açılacak</w:t>
+      </w:r>
+      <w:r>
+        <w:rPr>
+          <w:sz w:val="32"/>
+          <w:szCs w:val="32"/>
+        </w:rPr>
+        <w:t xml:space="preserve"> arka plan hafif kararacak</w:t>
+      </w:r>
+      <w:r>
+        <w:rPr>
+          <w:sz w:val="32"/>
+          <w:szCs w:val="32"/>
+        </w:rPr>
+        <w:t>. Bir ibre, +20,40 ve 80 arkaplanında sağa sola gidecek, oyuncu dokunduğunda durup seçecek. Seçtiği miktar kadar karakter eklenecek.</w:t>
+      </w:r>
+    </w:p>
+    <w:p>
+      <w:pPr>
+        <w:pStyle w:val="ListeParagraf"/>
+        <w:rPr>
+          <w:sz w:val="32"/>
+          <w:szCs w:val="32"/>
+        </w:rPr>
+      </w:pPr>
+    </w:p>
+    <w:p>
+      <w:pPr>
+        <w:pStyle w:val="ListeParagraf"/>
+        <w:rPr>
+          <w:sz w:val="32"/>
+          <w:szCs w:val="32"/>
+        </w:rPr>
+      </w:pPr>
+      <w:r>
+        <w:rPr>
+          <w:sz w:val="32"/>
+          <w:szCs w:val="32"/>
+        </w:rPr>
+        <w:t>Daha sonra boss’un karşısına gelinecek,</w:t>
+      </w:r>
+      <w:r>
+        <w:rPr>
+          <w:sz w:val="32"/>
+          <w:szCs w:val="32"/>
+        </w:rPr>
+        <w:t xml:space="preserve"> kamera sağa doğru hareket edip çaprazdan görecek.</w:t>
       </w:r>
       <w:r>
         <w:rPr>
@@ -365,355 +538,6 @@
           <w:sz w:val="32"/>
           <w:szCs w:val="32"/>
         </w:rPr>
-        <w:t xml:space="preserve">En üste ulaşılmazsa </w:t>
-      </w:r>
-      <w:proofErr w:type="spellStart"/>
-      <w:r>
-        <w:rPr>
-          <w:sz w:val="32"/>
-          <w:szCs w:val="32"/>
-        </w:rPr>
-        <w:t>piramitin</w:t>
-      </w:r>
-      <w:proofErr w:type="spellEnd"/>
-      <w:r>
-        <w:rPr>
-          <w:sz w:val="32"/>
-          <w:szCs w:val="32"/>
-        </w:rPr>
-        <w:t xml:space="preserve"> yüksekliğine bağlı puan verilecek.</w:t>
-      </w:r>
-    </w:p>
-    <w:p>
-      <w:pPr>
-        <w:pStyle w:val="ListeParagraf"/>
-        <w:rPr>
-          <w:sz w:val="32"/>
-          <w:szCs w:val="32"/>
-        </w:rPr>
-      </w:pPr>
-    </w:p>
-    <w:p>
-      <w:pPr>
-        <w:pStyle w:val="ListeParagraf"/>
-        <w:rPr>
-          <w:b/>
-          <w:bCs/>
-          <w:color w:val="4472C4" w:themeColor="accent1"/>
-          <w:sz w:val="32"/>
-          <w:szCs w:val="32"/>
-        </w:rPr>
-      </w:pPr>
-    </w:p>
-    <w:p>
-      <w:pPr>
-        <w:pStyle w:val="ListeParagraf"/>
-        <w:rPr>
-          <w:b/>
-          <w:bCs/>
-          <w:color w:val="4472C4" w:themeColor="accent1"/>
-          <w:sz w:val="32"/>
-          <w:szCs w:val="32"/>
-        </w:rPr>
-      </w:pPr>
-    </w:p>
-    <w:p>
-      <w:pPr>
-        <w:pStyle w:val="ListeParagraf"/>
-        <w:rPr>
-          <w:b/>
-          <w:bCs/>
-          <w:color w:val="4472C4" w:themeColor="accent1"/>
-          <w:sz w:val="32"/>
-          <w:szCs w:val="32"/>
-        </w:rPr>
-      </w:pPr>
-    </w:p>
-    <w:p>
-      <w:pPr>
-        <w:pStyle w:val="ListeParagraf"/>
-        <w:rPr>
-          <w:b/>
-          <w:bCs/>
-          <w:color w:val="4472C4" w:themeColor="accent1"/>
-          <w:sz w:val="32"/>
-          <w:szCs w:val="32"/>
-        </w:rPr>
-      </w:pPr>
-    </w:p>
-    <w:p>
-      <w:pPr>
-        <w:pStyle w:val="ListeParagraf"/>
-        <w:rPr>
-          <w:b/>
-          <w:bCs/>
-          <w:color w:val="4472C4" w:themeColor="accent1"/>
-          <w:sz w:val="32"/>
-          <w:szCs w:val="32"/>
-        </w:rPr>
-      </w:pPr>
-    </w:p>
-    <w:p>
-      <w:pPr>
-        <w:pStyle w:val="ListeParagraf"/>
-        <w:rPr>
-          <w:b/>
-          <w:bCs/>
-          <w:color w:val="4472C4" w:themeColor="accent1"/>
-          <w:sz w:val="32"/>
-          <w:szCs w:val="32"/>
-        </w:rPr>
-      </w:pPr>
-    </w:p>
-    <w:p>
-      <w:pPr>
-        <w:pStyle w:val="ListeParagraf"/>
-        <w:rPr>
-          <w:b/>
-          <w:bCs/>
-          <w:color w:val="4472C4" w:themeColor="accent1"/>
-          <w:sz w:val="32"/>
-          <w:szCs w:val="32"/>
-        </w:rPr>
-      </w:pPr>
-    </w:p>
-    <w:p>
-      <w:pPr>
-        <w:pStyle w:val="ListeParagraf"/>
-        <w:rPr>
-          <w:b/>
-          <w:bCs/>
-          <w:color w:val="4472C4" w:themeColor="accent1"/>
-          <w:sz w:val="32"/>
-          <w:szCs w:val="32"/>
-        </w:rPr>
-      </w:pPr>
-    </w:p>
-    <w:p>
-      <w:pPr>
-        <w:pStyle w:val="ListeParagraf"/>
-        <w:rPr>
-          <w:b/>
-          <w:bCs/>
-          <w:color w:val="4472C4" w:themeColor="accent1"/>
-          <w:sz w:val="32"/>
-          <w:szCs w:val="32"/>
-        </w:rPr>
-      </w:pPr>
-    </w:p>
-    <w:p>
-      <w:pPr>
-        <w:pStyle w:val="ListeParagraf"/>
-        <w:rPr>
-          <w:b/>
-          <w:bCs/>
-          <w:color w:val="4472C4" w:themeColor="accent1"/>
-          <w:sz w:val="32"/>
-          <w:szCs w:val="32"/>
-        </w:rPr>
-      </w:pPr>
-    </w:p>
-    <w:p>
-      <w:pPr>
-        <w:pStyle w:val="ListeParagraf"/>
-        <w:rPr>
-          <w:b/>
-          <w:bCs/>
-          <w:color w:val="4472C4" w:themeColor="accent1"/>
-          <w:sz w:val="32"/>
-          <w:szCs w:val="32"/>
-        </w:rPr>
-      </w:pPr>
-    </w:p>
-    <w:p>
-      <w:pPr>
-        <w:pStyle w:val="ListeParagraf"/>
-        <w:rPr>
-          <w:b/>
-          <w:bCs/>
-          <w:color w:val="4472C4" w:themeColor="accent1"/>
-          <w:sz w:val="32"/>
-          <w:szCs w:val="32"/>
-        </w:rPr>
-      </w:pPr>
-      <w:proofErr w:type="spellStart"/>
-      <w:r>
-        <w:rPr>
-          <w:b/>
-          <w:bCs/>
-          <w:color w:val="4472C4" w:themeColor="accent1"/>
-          <w:sz w:val="32"/>
-          <w:szCs w:val="32"/>
-        </w:rPr>
-        <w:lastRenderedPageBreak/>
-        <w:t>Boss</w:t>
-      </w:r>
-      <w:proofErr w:type="spellEnd"/>
-      <w:r>
-        <w:rPr>
-          <w:b/>
-          <w:bCs/>
-          <w:color w:val="4472C4" w:themeColor="accent1"/>
-          <w:sz w:val="32"/>
-          <w:szCs w:val="32"/>
-        </w:rPr>
-        <w:t xml:space="preserve"> Level işleyişi ve amacı:</w:t>
-      </w:r>
-    </w:p>
-    <w:p>
-      <w:pPr>
-        <w:pStyle w:val="ListeParagraf"/>
-        <w:rPr>
-          <w:sz w:val="32"/>
-          <w:szCs w:val="32"/>
-        </w:rPr>
-      </w:pPr>
-      <w:proofErr w:type="spellStart"/>
-      <w:r>
-        <w:rPr>
-          <w:sz w:val="32"/>
-          <w:szCs w:val="32"/>
-        </w:rPr>
-        <w:t>Boss</w:t>
-      </w:r>
-      <w:proofErr w:type="spellEnd"/>
-      <w:r>
-        <w:rPr>
-          <w:sz w:val="32"/>
-          <w:szCs w:val="32"/>
-        </w:rPr>
-        <w:t xml:space="preserve"> </w:t>
-      </w:r>
-      <w:proofErr w:type="spellStart"/>
-      <w:r>
-        <w:rPr>
-          <w:sz w:val="32"/>
-          <w:szCs w:val="32"/>
-        </w:rPr>
-        <w:t>levelinde</w:t>
-      </w:r>
-      <w:proofErr w:type="spellEnd"/>
-      <w:r>
-        <w:rPr>
-          <w:sz w:val="32"/>
-          <w:szCs w:val="32"/>
-        </w:rPr>
-        <w:t xml:space="preserve"> bitiş çizgisine ulaştığımızda oyun duracak ve </w:t>
-      </w:r>
-      <w:r>
-        <w:rPr>
-          <w:sz w:val="32"/>
-          <w:szCs w:val="32"/>
-        </w:rPr>
-        <w:t xml:space="preserve">küçük bir </w:t>
-      </w:r>
-      <w:proofErr w:type="spellStart"/>
-      <w:r>
-        <w:rPr>
-          <w:sz w:val="32"/>
-          <w:szCs w:val="32"/>
-        </w:rPr>
-        <w:t>bonus</w:t>
-      </w:r>
-      <w:proofErr w:type="spellEnd"/>
-      <w:r>
-        <w:rPr>
-          <w:sz w:val="32"/>
-          <w:szCs w:val="32"/>
-        </w:rPr>
-        <w:t xml:space="preserve"> ekranı açılacak</w:t>
-      </w:r>
-      <w:r>
-        <w:rPr>
-          <w:sz w:val="32"/>
-          <w:szCs w:val="32"/>
-        </w:rPr>
-        <w:t xml:space="preserve"> arka plan hafif kararacak</w:t>
-      </w:r>
-      <w:r>
-        <w:rPr>
-          <w:sz w:val="32"/>
-          <w:szCs w:val="32"/>
-        </w:rPr>
-        <w:t xml:space="preserve">. Bir ibre, +20,40 ve 80 </w:t>
-      </w:r>
-      <w:proofErr w:type="spellStart"/>
-      <w:r>
-        <w:rPr>
-          <w:sz w:val="32"/>
-          <w:szCs w:val="32"/>
-        </w:rPr>
-        <w:t>arkaplanında</w:t>
-      </w:r>
-      <w:proofErr w:type="spellEnd"/>
-      <w:r>
-        <w:rPr>
-          <w:sz w:val="32"/>
-          <w:szCs w:val="32"/>
-        </w:rPr>
-        <w:t xml:space="preserve"> sağa sola gidecek, oyuncu dokunduğunda durup seçecek. Seçtiği miktar kadar karakter eklenecek.</w:t>
-      </w:r>
-    </w:p>
-    <w:p>
-      <w:pPr>
-        <w:pStyle w:val="ListeParagraf"/>
-        <w:rPr>
-          <w:sz w:val="32"/>
-          <w:szCs w:val="32"/>
-        </w:rPr>
-      </w:pPr>
-    </w:p>
-    <w:p>
-      <w:pPr>
-        <w:pStyle w:val="ListeParagraf"/>
-        <w:rPr>
-          <w:sz w:val="32"/>
-          <w:szCs w:val="32"/>
-        </w:rPr>
-      </w:pPr>
-      <w:r>
-        <w:rPr>
-          <w:sz w:val="32"/>
-          <w:szCs w:val="32"/>
-        </w:rPr>
-        <w:t xml:space="preserve">Daha sonra </w:t>
-      </w:r>
-      <w:proofErr w:type="spellStart"/>
-      <w:r>
-        <w:rPr>
-          <w:sz w:val="32"/>
-          <w:szCs w:val="32"/>
-        </w:rPr>
-        <w:t>boss’un</w:t>
-      </w:r>
-      <w:proofErr w:type="spellEnd"/>
-      <w:r>
-        <w:rPr>
-          <w:sz w:val="32"/>
-          <w:szCs w:val="32"/>
-        </w:rPr>
-        <w:t xml:space="preserve"> karşısına gelinecek,</w:t>
-      </w:r>
-      <w:r>
-        <w:rPr>
-          <w:sz w:val="32"/>
-          <w:szCs w:val="32"/>
-        </w:rPr>
-        <w:t xml:space="preserve"> kamera sağa doğru hareket edip çaprazdan görecek.</w:t>
-      </w:r>
-      <w:r>
-        <w:rPr>
-          <w:sz w:val="32"/>
-          <w:szCs w:val="32"/>
-        </w:rPr>
-        <w:t xml:space="preserve"> </w:t>
-      </w:r>
-      <w:proofErr w:type="spellStart"/>
-      <w:r>
-        <w:rPr>
-          <w:sz w:val="32"/>
-          <w:szCs w:val="32"/>
-        </w:rPr>
         <w:t>B</w:t>
       </w:r>
       <w:r>
@@ -721,47 +545,7 @@
           <w:sz w:val="32"/>
           <w:szCs w:val="32"/>
         </w:rPr>
-        <w:t>oss’a</w:t>
-      </w:r>
-      <w:proofErr w:type="spellEnd"/>
-      <w:r>
-        <w:rPr>
-          <w:sz w:val="32"/>
-          <w:szCs w:val="32"/>
-        </w:rPr>
-        <w:t xml:space="preserve"> en yakın olan karakterler hasar vuracak. </w:t>
-      </w:r>
-      <w:proofErr w:type="spellStart"/>
-      <w:r>
-        <w:rPr>
-          <w:sz w:val="32"/>
-          <w:szCs w:val="32"/>
-        </w:rPr>
-        <w:t>Boss</w:t>
-      </w:r>
-      <w:proofErr w:type="spellEnd"/>
-      <w:r>
-        <w:rPr>
-          <w:sz w:val="32"/>
-          <w:szCs w:val="32"/>
-        </w:rPr>
-        <w:t xml:space="preserve"> belli bir sürede elindeki silahı sallayacak ve değdiği karakterleri yok edecek. </w:t>
-      </w:r>
-      <w:proofErr w:type="spellStart"/>
-      <w:r>
-        <w:rPr>
-          <w:sz w:val="32"/>
-          <w:szCs w:val="32"/>
-        </w:rPr>
-        <w:t>Boss</w:t>
-      </w:r>
-      <w:proofErr w:type="spellEnd"/>
-      <w:r>
-        <w:rPr>
-          <w:sz w:val="32"/>
-          <w:szCs w:val="32"/>
-        </w:rPr>
-        <w:t xml:space="preserve"> çok çabuk ölmeyecek.</w:t>
+        <w:t>oss’a en yakın olan karakterler hasar vuracak. Boss belli bir sürede elindeki silahı sallayacak ve değdiği karakterleri yok edecek. Boss çok çabuk ölmeyecek.</w:t>
       </w:r>
       <w:r>
         <w:rPr>
@@ -849,17 +633,8 @@
           <w:sz w:val="32"/>
           <w:szCs w:val="32"/>
         </w:rPr>
-        <w:t xml:space="preserve"> ve </w:t>
-      </w:r>
-      <w:proofErr w:type="spellStart"/>
-      <w:r>
-        <w:rPr>
-          <w:sz w:val="32"/>
-          <w:szCs w:val="32"/>
-        </w:rPr>
-        <w:t>boss</w:t>
-      </w:r>
-      <w:proofErr w:type="spellEnd"/>
+        <w:t xml:space="preserve"> ve boss</w:t>
+      </w:r>
       <w:r>
         <w:rPr>
           <w:sz w:val="32"/>
@@ -976,41 +751,24 @@
           <w:sz w:val="32"/>
           <w:szCs w:val="32"/>
         </w:rPr>
-        <w:t xml:space="preserve"> yine uzak mesafeden ok atacaklar. Karakter kulenin alanına girdiğinde okçular ok atmayı bırakacak. Kuleye dokunan karakter yok olup kulenin canını götürecek(</w:t>
-      </w:r>
-      <w:proofErr w:type="spellStart"/>
-      <w:r>
-        <w:rPr>
-          <w:sz w:val="32"/>
-          <w:szCs w:val="32"/>
-        </w:rPr>
-        <w:t>örn</w:t>
-      </w:r>
-      <w:proofErr w:type="spellEnd"/>
-      <w:r>
-        <w:rPr>
-          <w:sz w:val="32"/>
-          <w:szCs w:val="32"/>
-        </w:rPr>
-        <w:t>. 60).</w:t>
-      </w:r>
-    </w:p>
-    <w:p>
-      <w:pPr>
-        <w:rPr>
-          <w:sz w:val="32"/>
-          <w:szCs w:val="32"/>
-        </w:rPr>
-      </w:pPr>
-    </w:p>
-    <w:p>
-      <w:pPr>
-        <w:rPr>
-          <w:sz w:val="32"/>
-          <w:szCs w:val="32"/>
-        </w:rPr>
-      </w:pPr>
-      <w:proofErr w:type="spellStart"/>
+        <w:t xml:space="preserve"> yine uzak mesafeden ok atacaklar. Karakter kulenin alanına girdiğinde okçular ok atmayı bırakacak. Kuleye dokunan karakter yok olup kulenin canını götürecek(örn. 60).</w:t>
+      </w:r>
+    </w:p>
+    <w:p>
+      <w:pPr>
+        <w:rPr>
+          <w:sz w:val="32"/>
+          <w:szCs w:val="32"/>
+        </w:rPr>
+      </w:pPr>
+    </w:p>
+    <w:p>
+      <w:pPr>
+        <w:rPr>
+          <w:sz w:val="32"/>
+          <w:szCs w:val="32"/>
+        </w:rPr>
+      </w:pPr>
       <w:r>
         <w:rPr>
           <w:i/>
@@ -1020,92 +778,34 @@
         </w:rPr>
         <w:t>Boss</w:t>
       </w:r>
-      <w:proofErr w:type="spellEnd"/>
-      <w:r>
-        <w:rPr>
-          <w:sz w:val="32"/>
-          <w:szCs w:val="32"/>
-        </w:rPr>
-        <w:t xml:space="preserve"> büyük bir karakter olacak ve elinde bir silah tutacak. O silahı sallayacak ve silahın çarptığı karakterler yok olacak. </w:t>
-      </w:r>
-      <w:proofErr w:type="spellStart"/>
-      <w:r>
-        <w:rPr>
-          <w:sz w:val="32"/>
-          <w:szCs w:val="32"/>
-        </w:rPr>
-        <w:t>Boss’un</w:t>
-      </w:r>
-      <w:proofErr w:type="spellEnd"/>
-      <w:r>
-        <w:rPr>
-          <w:sz w:val="32"/>
-          <w:szCs w:val="32"/>
-        </w:rPr>
-        <w:t xml:space="preserve"> daha fazla canı olacak</w:t>
-      </w:r>
-      <w:r>
-        <w:rPr>
-          <w:sz w:val="32"/>
-          <w:szCs w:val="32"/>
-        </w:rPr>
-        <w:t xml:space="preserve">. Karakterler </w:t>
-      </w:r>
-      <w:proofErr w:type="spellStart"/>
-      <w:r>
-        <w:rPr>
-          <w:sz w:val="32"/>
-          <w:szCs w:val="32"/>
-        </w:rPr>
-        <w:t>boss’un</w:t>
-      </w:r>
-      <w:proofErr w:type="spellEnd"/>
-      <w:r>
-        <w:rPr>
-          <w:sz w:val="32"/>
-          <w:szCs w:val="32"/>
-        </w:rPr>
-        <w:t xml:space="preserve"> arkasına geçmeden etrafında toplanacak. Yeterince karakter çarpıp canını düşürdüğünde </w:t>
-      </w:r>
-      <w:proofErr w:type="spellStart"/>
-      <w:r>
-        <w:rPr>
-          <w:sz w:val="32"/>
-          <w:szCs w:val="32"/>
-        </w:rPr>
-        <w:t>boss</w:t>
-      </w:r>
-      <w:proofErr w:type="spellEnd"/>
-      <w:r>
-        <w:rPr>
-          <w:sz w:val="32"/>
-          <w:szCs w:val="32"/>
-        </w:rPr>
-        <w:t xml:space="preserve"> yere düşecek.</w:t>
-      </w:r>
-    </w:p>
-    <w:p>
-      <w:pPr>
-        <w:rPr>
-          <w:sz w:val="32"/>
-          <w:szCs w:val="32"/>
-        </w:rPr>
-      </w:pPr>
-      <w:proofErr w:type="spellStart"/>
-      <w:r>
-        <w:rPr>
-          <w:sz w:val="32"/>
-          <w:szCs w:val="32"/>
-        </w:rPr>
-        <w:t>Boss’un</w:t>
-      </w:r>
-      <w:proofErr w:type="spellEnd"/>
-      <w:r>
-        <w:rPr>
-          <w:sz w:val="32"/>
-          <w:szCs w:val="32"/>
-        </w:rPr>
-        <w:t xml:space="preserve"> üstünde sayı değil yeşilin altına kırmızı</w:t>
+      <w:r>
+        <w:rPr>
+          <w:sz w:val="32"/>
+          <w:szCs w:val="32"/>
+        </w:rPr>
+        <w:t xml:space="preserve"> büyük bir karakter olacak ve elinde bir silah tutacak. O silahı sallayacak ve silahın çarptığı karakterler yok olacak. Boss’un daha fazla canı olacak</w:t>
+      </w:r>
+      <w:r>
+        <w:rPr>
+          <w:sz w:val="32"/>
+          <w:szCs w:val="32"/>
+        </w:rPr>
+        <w:t>. Karakterler boss’un arkasına geçmeden etrafında toplanacak. Yeterince karakter çarpıp canını düşürdüğünde boss yere düşecek.</w:t>
+      </w:r>
+    </w:p>
+    <w:p>
+      <w:pPr>
+        <w:rPr>
+          <w:sz w:val="32"/>
+          <w:szCs w:val="32"/>
+        </w:rPr>
+      </w:pPr>
+      <w:r>
+        <w:rPr>
+          <w:sz w:val="32"/>
+          <w:szCs w:val="32"/>
+        </w:rPr>
+        <w:t>Boss’un üstünde sayı değil yeşilin altına kırmızı</w:t>
       </w:r>
       <w:r>
         <w:rPr>
@@ -1119,23 +819,7 @@
           <w:sz w:val="32"/>
           <w:szCs w:val="32"/>
         </w:rPr>
-        <w:t xml:space="preserve"> </w:t>
-      </w:r>
-      <w:proofErr w:type="spellStart"/>
-      <w:r>
-        <w:rPr>
-          <w:sz w:val="32"/>
-          <w:szCs w:val="32"/>
-        </w:rPr>
-        <w:t>health</w:t>
-      </w:r>
-      <w:proofErr w:type="spellEnd"/>
-      <w:r>
-        <w:rPr>
-          <w:sz w:val="32"/>
-          <w:szCs w:val="32"/>
-        </w:rPr>
-        <w:t xml:space="preserve"> bar olacak. </w:t>
+        <w:t xml:space="preserve"> health bar olacak. </w:t>
       </w:r>
     </w:p>
     <w:p>
@@ -1202,43 +886,7 @@
           <w:sz w:val="32"/>
           <w:szCs w:val="32"/>
         </w:rPr>
-        <w:t xml:space="preserve">Karakter platformun başında durarak başlayacak, ekranın ortasında bir yere dokunulduğunda, sürüklendiğinde </w:t>
-      </w:r>
-      <w:proofErr w:type="spellStart"/>
-      <w:r>
-        <w:rPr>
-          <w:color w:val="000000" w:themeColor="text1"/>
-          <w:sz w:val="32"/>
-          <w:szCs w:val="32"/>
-        </w:rPr>
-        <w:t>arayüzdeki</w:t>
-      </w:r>
-      <w:proofErr w:type="spellEnd"/>
-      <w:r>
-        <w:rPr>
-          <w:color w:val="000000" w:themeColor="text1"/>
-          <w:sz w:val="32"/>
-          <w:szCs w:val="32"/>
-        </w:rPr>
-        <w:t xml:space="preserve"> butonlar kaybolup karakter(</w:t>
-      </w:r>
-      <w:proofErr w:type="spellStart"/>
-      <w:r>
-        <w:rPr>
-          <w:color w:val="000000" w:themeColor="text1"/>
-          <w:sz w:val="32"/>
-          <w:szCs w:val="32"/>
-        </w:rPr>
-        <w:t>ler</w:t>
-      </w:r>
-      <w:proofErr w:type="spellEnd"/>
-      <w:r>
-        <w:rPr>
-          <w:color w:val="000000" w:themeColor="text1"/>
-          <w:sz w:val="32"/>
-          <w:szCs w:val="32"/>
-        </w:rPr>
-        <w:t>) ilerlemeye başlayacak.</w:t>
+        <w:t>Karakter platformun başında durarak başlayacak, ekranın ortasında bir yere dokunulduğunda, sürüklendiğinde arayüzdeki butonlar kaybolup karakter(ler) ilerlemeye başlayacak.</w:t>
       </w:r>
     </w:p>
     <w:p>
@@ -1478,105 +1126,15 @@
           <w:sz w:val="32"/>
           <w:szCs w:val="32"/>
         </w:rPr>
-        <w:t xml:space="preserve">Her </w:t>
-      </w:r>
-      <w:proofErr w:type="spellStart"/>
-      <w:r>
-        <w:rPr>
-          <w:color w:val="000000" w:themeColor="text1"/>
-          <w:sz w:val="32"/>
-          <w:szCs w:val="32"/>
-        </w:rPr>
-        <w:t>level</w:t>
-      </w:r>
-      <w:proofErr w:type="spellEnd"/>
-      <w:r>
-        <w:rPr>
-          <w:color w:val="000000" w:themeColor="text1"/>
-          <w:sz w:val="32"/>
-          <w:szCs w:val="32"/>
-        </w:rPr>
-        <w:t xml:space="preserve"> başarıyla tamamlandığında </w:t>
-      </w:r>
-      <w:proofErr w:type="spellStart"/>
-      <w:r>
-        <w:rPr>
-          <w:color w:val="000000" w:themeColor="text1"/>
-          <w:sz w:val="32"/>
-          <w:szCs w:val="32"/>
-        </w:rPr>
-        <w:t>win</w:t>
-      </w:r>
-      <w:proofErr w:type="spellEnd"/>
-      <w:r>
-        <w:rPr>
-          <w:color w:val="000000" w:themeColor="text1"/>
-          <w:sz w:val="32"/>
-          <w:szCs w:val="32"/>
-        </w:rPr>
-        <w:t xml:space="preserve"> ekranındaki yeni karakterin boyası belli bir miktarda dolacak. 4-5 </w:t>
-      </w:r>
-      <w:proofErr w:type="spellStart"/>
-      <w:r>
-        <w:rPr>
-          <w:color w:val="000000" w:themeColor="text1"/>
-          <w:sz w:val="32"/>
-          <w:szCs w:val="32"/>
-        </w:rPr>
-        <w:t>levelde</w:t>
-      </w:r>
-      <w:proofErr w:type="spellEnd"/>
-      <w:r>
-        <w:rPr>
-          <w:color w:val="000000" w:themeColor="text1"/>
-          <w:sz w:val="32"/>
-          <w:szCs w:val="32"/>
-        </w:rPr>
-        <w:t xml:space="preserve"> bir karakter açılacak. Boyası tamamen dolduğunda reklam izleyerek alınabilecek.</w:t>
-      </w:r>
-      <w:r>
-        <w:rPr>
-          <w:color w:val="000000" w:themeColor="text1"/>
-          <w:sz w:val="32"/>
-          <w:szCs w:val="32"/>
-        </w:rPr>
-        <w:t xml:space="preserve"> 10 </w:t>
-      </w:r>
-      <w:proofErr w:type="spellStart"/>
-      <w:r>
-        <w:rPr>
-          <w:color w:val="000000" w:themeColor="text1"/>
-          <w:sz w:val="32"/>
-          <w:szCs w:val="32"/>
-        </w:rPr>
-        <w:t>levelde</w:t>
-      </w:r>
-      <w:proofErr w:type="spellEnd"/>
-      <w:r>
-        <w:rPr>
-          <w:color w:val="000000" w:themeColor="text1"/>
-          <w:sz w:val="32"/>
-          <w:szCs w:val="32"/>
-        </w:rPr>
-        <w:t xml:space="preserve"> bir(değişebilir) </w:t>
-      </w:r>
-      <w:proofErr w:type="spellStart"/>
-      <w:r>
-        <w:rPr>
-          <w:color w:val="000000" w:themeColor="text1"/>
-          <w:sz w:val="32"/>
-          <w:szCs w:val="32"/>
-        </w:rPr>
-        <w:t>level</w:t>
-      </w:r>
-      <w:proofErr w:type="spellEnd"/>
-      <w:r>
-        <w:rPr>
-          <w:color w:val="000000" w:themeColor="text1"/>
-          <w:sz w:val="32"/>
-          <w:szCs w:val="32"/>
-        </w:rPr>
-        <w:t xml:space="preserve"> bitiminde</w:t>
+        <w:t>Her level başarıyla tamamlandığında win ekranındaki yeni karakterin boyası belli bir miktarda dolacak. 4-5 levelde bir karakter açılacak. Boyası tamamen dolduğunda reklam izleyerek alınabilecek.</w:t>
+      </w:r>
+      <w:r>
+        <w:rPr>
+          <w:color w:val="000000" w:themeColor="text1"/>
+          <w:sz w:val="32"/>
+          <w:szCs w:val="32"/>
+        </w:rPr>
+        <w:t xml:space="preserve"> 10 levelde bir(değişebilir) level bitiminde</w:t>
       </w:r>
       <w:r>
         <w:rPr>
@@ -1666,7 +1224,6 @@
           <w:szCs w:val="32"/>
         </w:rPr>
       </w:pPr>
-      <w:proofErr w:type="spellStart"/>
       <w:r>
         <w:rPr>
           <w:b/>
@@ -1676,71 +1233,40 @@
           <w:szCs w:val="32"/>
         </w:rPr>
         <w:lastRenderedPageBreak/>
-        <w:t>Build</w:t>
-      </w:r>
-      <w:proofErr w:type="spellEnd"/>
-      <w:r>
-        <w:rPr>
-          <w:b/>
-          <w:bCs/>
-          <w:color w:val="4472C4" w:themeColor="accent1"/>
-          <w:sz w:val="32"/>
-          <w:szCs w:val="32"/>
-        </w:rPr>
-        <w:t xml:space="preserve"> Kısmı</w:t>
-      </w:r>
-    </w:p>
-    <w:p>
-      <w:pPr>
-        <w:rPr>
-          <w:color w:val="000000" w:themeColor="text1"/>
-          <w:sz w:val="32"/>
-          <w:szCs w:val="32"/>
-        </w:rPr>
-      </w:pPr>
-      <w:r>
-        <w:rPr>
-          <w:color w:val="000000" w:themeColor="text1"/>
-          <w:sz w:val="32"/>
-          <w:szCs w:val="32"/>
-        </w:rPr>
-        <w:t xml:space="preserve">Ana ekranda sağ tarafta </w:t>
-      </w:r>
-      <w:proofErr w:type="spellStart"/>
-      <w:r>
-        <w:rPr>
-          <w:color w:val="000000" w:themeColor="text1"/>
-          <w:sz w:val="32"/>
-          <w:szCs w:val="32"/>
-        </w:rPr>
-        <w:t>Build</w:t>
-      </w:r>
-      <w:proofErr w:type="spellEnd"/>
-      <w:r>
-        <w:rPr>
-          <w:color w:val="000000" w:themeColor="text1"/>
-          <w:sz w:val="32"/>
-          <w:szCs w:val="32"/>
-        </w:rPr>
-        <w:t xml:space="preserve"> butonu olacak. Bu menüde bizi bir ada karşılayacak. Başta adada hiç bina olmayacak, oynadıkça kazanılan elmaslarla binalar dikilecek. Binaların belli bir nüfus sınırı olacak ve </w:t>
-      </w:r>
-      <w:proofErr w:type="spellStart"/>
-      <w:r>
-        <w:rPr>
-          <w:color w:val="000000" w:themeColor="text1"/>
-          <w:sz w:val="32"/>
-          <w:szCs w:val="32"/>
-        </w:rPr>
-        <w:t>level</w:t>
-      </w:r>
-      <w:proofErr w:type="spellEnd"/>
-      <w:r>
-        <w:rPr>
-          <w:color w:val="000000" w:themeColor="text1"/>
-          <w:sz w:val="32"/>
-          <w:szCs w:val="32"/>
-        </w:rPr>
-        <w:t xml:space="preserve"> atladıkça binalar otomatik dolacak. Ada nüfusu belli bir doluluğa ulaşınca(miktar kararlaştırılacak) binalardaki karakterler bir gemiye dolacak. </w:t>
+        <w:t>Build Kısmı</w:t>
+      </w:r>
+    </w:p>
+    <w:p>
+      <w:pPr>
+        <w:rPr>
+          <w:color w:val="000000" w:themeColor="text1"/>
+          <w:sz w:val="32"/>
+          <w:szCs w:val="32"/>
+        </w:rPr>
+      </w:pPr>
+      <w:r>
+        <w:rPr>
+          <w:color w:val="000000" w:themeColor="text1"/>
+          <w:sz w:val="32"/>
+          <w:szCs w:val="32"/>
+        </w:rPr>
+        <w:t>Ana ekranda sağ tarafta Build butonu olacak. Bu menüde bizi bir ada karşılayacak. Başta adada hiç bina olmayacak, oynadıkça kazanılan elmaslarla binalar dikilecek.</w:t>
+      </w:r>
+      <w:r>
+        <w:rPr>
+          <w:color w:val="000000" w:themeColor="text1"/>
+          <w:sz w:val="32"/>
+          <w:szCs w:val="32"/>
+        </w:rPr>
+        <w:t>(100 elmasla 1 bina olarak başlayıp 250 elmasa kadar ilerleyebilir)</w:t>
+      </w:r>
+      <w:r>
+        <w:rPr>
+          <w:color w:val="000000" w:themeColor="text1"/>
+          <w:sz w:val="32"/>
+          <w:szCs w:val="32"/>
+        </w:rPr>
+        <w:t xml:space="preserve"> Binaların belli bir nüfus sınırı olacak ve level atladıkça binalar otomatik dolacak. Ada nüfusu belli bir doluluğa ulaşınca(miktar kararlaştırılacak) binalardaki karakterler bir gemiye dolacak. </w:t>
       </w:r>
     </w:p>
     <w:p>
@@ -1765,95 +1291,41 @@
           <w:sz w:val="32"/>
           <w:szCs w:val="32"/>
         </w:rPr>
-        <w:t xml:space="preserve"> Her </w:t>
-      </w:r>
-      <w:proofErr w:type="spellStart"/>
-      <w:r>
-        <w:rPr>
-          <w:color w:val="000000" w:themeColor="text1"/>
-          <w:sz w:val="32"/>
-          <w:szCs w:val="32"/>
-        </w:rPr>
-        <w:t>level</w:t>
-      </w:r>
-      <w:proofErr w:type="spellEnd"/>
-      <w:r>
-        <w:rPr>
-          <w:color w:val="000000" w:themeColor="text1"/>
-          <w:sz w:val="32"/>
-          <w:szCs w:val="32"/>
-        </w:rPr>
-        <w:t xml:space="preserve"> başarıyla geçildiğinde gemi nüfusunun %30 kadarı dolacak.</w:t>
-      </w:r>
-    </w:p>
-    <w:p>
-      <w:pPr>
-        <w:rPr>
-          <w:color w:val="000000" w:themeColor="text1"/>
-          <w:sz w:val="32"/>
-          <w:szCs w:val="32"/>
-        </w:rPr>
-      </w:pPr>
-      <w:r>
-        <w:rPr>
-          <w:color w:val="000000" w:themeColor="text1"/>
-          <w:sz w:val="32"/>
-          <w:szCs w:val="32"/>
-        </w:rPr>
-        <w:t xml:space="preserve">Bir kıta eyalet ve şehir haritası olacak. Önce birinci eyaletin birinci şehrinden fethetmeye başlanacak. Sıra </w:t>
-      </w:r>
-      <w:proofErr w:type="spellStart"/>
-      <w:r>
-        <w:rPr>
-          <w:color w:val="000000" w:themeColor="text1"/>
-          <w:sz w:val="32"/>
-          <w:szCs w:val="32"/>
-        </w:rPr>
-        <w:t>sıra</w:t>
-      </w:r>
-      <w:proofErr w:type="spellEnd"/>
-      <w:r>
-        <w:rPr>
-          <w:color w:val="000000" w:themeColor="text1"/>
-          <w:sz w:val="32"/>
-          <w:szCs w:val="32"/>
-        </w:rPr>
-        <w:t xml:space="preserve"> fethettikten sonra diğer eyaletin kilidi açılacak.</w:t>
-      </w:r>
-    </w:p>
-    <w:p>
-      <w:pPr>
-        <w:rPr>
-          <w:color w:val="000000" w:themeColor="text1"/>
-          <w:sz w:val="32"/>
-          <w:szCs w:val="32"/>
-        </w:rPr>
-      </w:pPr>
-      <w:r>
-        <w:rPr>
-          <w:color w:val="000000" w:themeColor="text1"/>
-          <w:sz w:val="32"/>
-          <w:szCs w:val="32"/>
-        </w:rPr>
-        <w:t xml:space="preserve">Adadaki bina sayısı arttıkça daha sık fetih </w:t>
-      </w:r>
-      <w:proofErr w:type="spellStart"/>
-      <w:r>
-        <w:rPr>
-          <w:color w:val="000000" w:themeColor="text1"/>
-          <w:sz w:val="32"/>
-          <w:szCs w:val="32"/>
-        </w:rPr>
-        <w:t>yapabilinecek</w:t>
-      </w:r>
-      <w:proofErr w:type="spellEnd"/>
-      <w:r>
-        <w:rPr>
-          <w:color w:val="000000" w:themeColor="text1"/>
-          <w:sz w:val="32"/>
-          <w:szCs w:val="32"/>
-        </w:rPr>
-        <w:t xml:space="preserve">. Fethetme küçük bir platform oyunuyla olacak. 3 matematiksel seçenekle karakter sayısını artırılıp karşıdaki </w:t>
+        <w:t xml:space="preserve"> Her level başarıyla geçildiğinde gemi nüfusunun %30 kadarı dolacak.</w:t>
+      </w:r>
+    </w:p>
+    <w:p>
+      <w:pPr>
+        <w:rPr>
+          <w:color w:val="000000" w:themeColor="text1"/>
+          <w:sz w:val="32"/>
+          <w:szCs w:val="32"/>
+        </w:rPr>
+      </w:pPr>
+      <w:r>
+        <w:rPr>
+          <w:color w:val="000000" w:themeColor="text1"/>
+          <w:sz w:val="32"/>
+          <w:szCs w:val="32"/>
+        </w:rPr>
+        <w:t>Bir kıta eyalet ve şehir haritası olacak. Önce birinci eyaletin birinci şehrinden fethetmeye başlanacak. Sıra sıra fethettikten sonra diğer eyaletin kilidi açılacak.</w:t>
+      </w:r>
+    </w:p>
+    <w:p>
+      <w:pPr>
+        <w:rPr>
+          <w:color w:val="000000" w:themeColor="text1"/>
+          <w:sz w:val="32"/>
+          <w:szCs w:val="32"/>
+        </w:rPr>
+      </w:pPr>
+      <w:r>
+        <w:rPr>
+          <w:color w:val="000000" w:themeColor="text1"/>
+          <w:sz w:val="32"/>
+          <w:szCs w:val="32"/>
+        </w:rPr>
+        <w:t xml:space="preserve">Adadaki bina sayısı arttıkça daha sık fetih yapabilinecek. Fethetme küçük bir platform oyunuyla olacak. 3 matematiksel seçenekle karakter sayısını artırılıp karşıdaki </w:t>
       </w:r>
       <w:r>
         <w:rPr>
@@ -1869,25 +1341,7 @@
           <w:sz w:val="32"/>
           <w:szCs w:val="32"/>
         </w:rPr>
-        <w:t xml:space="preserve">kaleyi ele geçirmeye çalışılacak. Aradaki engeller tanıdık engeller olacak. Zamanlamayı iyi ayarlamaya dayanan </w:t>
-      </w:r>
-      <w:proofErr w:type="spellStart"/>
-      <w:r>
-        <w:rPr>
-          <w:color w:val="000000" w:themeColor="text1"/>
-          <w:sz w:val="32"/>
-          <w:szCs w:val="32"/>
-        </w:rPr>
-        <w:t>puzzle’lar</w:t>
-      </w:r>
-      <w:proofErr w:type="spellEnd"/>
-      <w:r>
-        <w:rPr>
-          <w:color w:val="000000" w:themeColor="text1"/>
-          <w:sz w:val="32"/>
-          <w:szCs w:val="32"/>
-        </w:rPr>
-        <w:t xml:space="preserve"> olacak.</w:t>
+        <w:t>kaleyi ele geçirmeye çalışılacak. Aradaki engeller tanıdık engeller olacak. Zamanlamayı iyi ayarlamaya dayanan puzzle’lar olacak.</w:t>
       </w:r>
     </w:p>
     <w:p>
@@ -1914,6 +1368,30 @@
           <w:szCs w:val="32"/>
         </w:rPr>
         <w:t>3 sıra seçenek olacak. Her sırada sadece 1 seçenek seçilip karakterleri o yoldan ilerletilecek.</w:t>
+      </w:r>
+      <w:r>
+        <w:rPr>
+          <w:color w:val="000000" w:themeColor="text1"/>
+          <w:sz w:val="32"/>
+          <w:szCs w:val="32"/>
+        </w:rPr>
+        <w:t xml:space="preserve"> 4</w:t>
+      </w:r>
+      <w:r>
+        <w:rPr>
+          <w:color w:val="000000" w:themeColor="text1"/>
+          <w:sz w:val="32"/>
+          <w:szCs w:val="32"/>
+        </w:rPr>
+        <w:t>-</w:t>
+      </w:r>
+      <w:r>
+        <w:rPr>
+          <w:color w:val="000000" w:themeColor="text1"/>
+          <w:sz w:val="32"/>
+          <w:szCs w:val="32"/>
+        </w:rPr>
+        <w:t>5 farklı parkur olması yeterli.</w:t>
       </w:r>
     </w:p>
     <w:p>

</xml_diff>